<commit_message>
Added finalized paragraphs to the report, labelled images, and updated reference table
</commit_message>
<xml_diff>
--- a/ti-electronics-challenge/Annotated Board Drawings.docx
+++ b/ti-electronics-challenge/Annotated Board Drawings.docx
@@ -94,13 +94,7 @@
                               <w:rPr>
                                 <w:color w:val="000000" w:themeColor="text1"/>
                               </w:rPr>
-                              <w:t>Ref: #</w:t>
-                            </w:r>
-                            <w:r>
-                              <w:rPr>
-                                <w:color w:val="000000" w:themeColor="text1"/>
-                              </w:rPr>
-                              <w:t>21</w:t>
+                              <w:t>Ref: #21</w:t>
                             </w:r>
                           </w:p>
                         </w:txbxContent>
@@ -172,13 +166,7 @@
                         <w:rPr>
                           <w:color w:val="000000" w:themeColor="text1"/>
                         </w:rPr>
-                        <w:t>Ref: #</w:t>
-                      </w:r>
-                      <w:r>
-                        <w:rPr>
-                          <w:color w:val="000000" w:themeColor="text1"/>
-                        </w:rPr>
-                        <w:t>21</w:t>
+                        <w:t>Ref: #21</w:t>
                       </w:r>
                     </w:p>
                   </w:txbxContent>
@@ -453,13 +441,7 @@
                               <w:rPr>
                                 <w:color w:val="000000" w:themeColor="text1"/>
                               </w:rPr>
-                              <w:t>Ref: #</w:t>
-                            </w:r>
-                            <w:r>
-                              <w:rPr>
-                                <w:color w:val="000000" w:themeColor="text1"/>
-                              </w:rPr>
-                              <w:t>17</w:t>
+                              <w:t>Ref: #17</w:t>
                             </w:r>
                           </w:p>
                         </w:txbxContent>
@@ -516,13 +498,7 @@
                         <w:rPr>
                           <w:color w:val="000000" w:themeColor="text1"/>
                         </w:rPr>
-                        <w:t>Ref: #</w:t>
-                      </w:r>
-                      <w:r>
-                        <w:rPr>
-                          <w:color w:val="000000" w:themeColor="text1"/>
-                        </w:rPr>
-                        <w:t>17</w:t>
+                        <w:t>Ref: #17</w:t>
                       </w:r>
                     </w:p>
                   </w:txbxContent>
@@ -624,13 +600,7 @@
                               <w:rPr>
                                 <w:color w:val="000000" w:themeColor="text1"/>
                               </w:rPr>
-                              <w:t>Ref: #</w:t>
-                            </w:r>
-                            <w:r>
-                              <w:rPr>
-                                <w:color w:val="000000" w:themeColor="text1"/>
-                              </w:rPr>
-                              <w:t>5</w:t>
+                              <w:t>Ref: #5</w:t>
                             </w:r>
                           </w:p>
                         </w:txbxContent>
@@ -687,13 +657,7 @@
                         <w:rPr>
                           <w:color w:val="000000" w:themeColor="text1"/>
                         </w:rPr>
-                        <w:t>Ref: #</w:t>
-                      </w:r>
-                      <w:r>
-                        <w:rPr>
-                          <w:color w:val="000000" w:themeColor="text1"/>
-                        </w:rPr>
-                        <w:t>5</w:t>
+                        <w:t>Ref: #5</w:t>
                       </w:r>
                     </w:p>
                   </w:txbxContent>
@@ -795,13 +759,7 @@
                               <w:rPr>
                                 <w:color w:val="000000" w:themeColor="text1"/>
                               </w:rPr>
-                              <w:t>Ref: #</w:t>
-                            </w:r>
-                            <w:r>
-                              <w:rPr>
-                                <w:color w:val="000000" w:themeColor="text1"/>
-                              </w:rPr>
-                              <w:t>6</w:t>
+                              <w:t>Ref: #6</w:t>
                             </w:r>
                           </w:p>
                         </w:txbxContent>
@@ -858,13 +816,7 @@
                         <w:rPr>
                           <w:color w:val="000000" w:themeColor="text1"/>
                         </w:rPr>
-                        <w:t>Ref: #</w:t>
-                      </w:r>
-                      <w:r>
-                        <w:rPr>
-                          <w:color w:val="000000" w:themeColor="text1"/>
-                        </w:rPr>
-                        <w:t>6</w:t>
+                        <w:t>Ref: #6</w:t>
                       </w:r>
                     </w:p>
                   </w:txbxContent>
@@ -984,13 +936,7 @@
                               <w:rPr>
                                 <w:color w:val="000000" w:themeColor="text1"/>
                               </w:rPr>
-                              <w:t>Ref: #</w:t>
-                            </w:r>
-                            <w:r>
-                              <w:rPr>
-                                <w:color w:val="000000" w:themeColor="text1"/>
-                              </w:rPr>
-                              <w:t>11</w:t>
+                              <w:t>Ref: #11</w:t>
                             </w:r>
                           </w:p>
                         </w:txbxContent>
@@ -1065,13 +1011,7 @@
                         <w:rPr>
                           <w:color w:val="000000" w:themeColor="text1"/>
                         </w:rPr>
-                        <w:t>Ref: #</w:t>
-                      </w:r>
-                      <w:r>
-                        <w:rPr>
-                          <w:color w:val="000000" w:themeColor="text1"/>
-                        </w:rPr>
-                        <w:t>11</w:t>
+                        <w:t>Ref: #11</w:t>
                       </w:r>
                     </w:p>
                   </w:txbxContent>
@@ -1191,13 +1131,7 @@
                               <w:rPr>
                                 <w:color w:val="000000" w:themeColor="text1"/>
                               </w:rPr>
-                              <w:t>Ref: #2</w:t>
-                            </w:r>
-                            <w:r>
-                              <w:rPr>
-                                <w:color w:val="000000" w:themeColor="text1"/>
-                              </w:rPr>
-                              <w:t>0</w:t>
+                              <w:t>Ref: #20</w:t>
                             </w:r>
                           </w:p>
                         </w:txbxContent>
@@ -1272,13 +1206,7 @@
                         <w:rPr>
                           <w:color w:val="000000" w:themeColor="text1"/>
                         </w:rPr>
-                        <w:t>Ref: #2</w:t>
-                      </w:r>
-                      <w:r>
-                        <w:rPr>
-                          <w:color w:val="000000" w:themeColor="text1"/>
-                        </w:rPr>
-                        <w:t>0</w:t>
+                        <w:t>Ref: #20</w:t>
                       </w:r>
                     </w:p>
                   </w:txbxContent>
@@ -1366,15 +1294,7 @@
                                 <w:color w:val="000000"/>
                                 <w:shd w:val="clear" w:color="auto" w:fill="FFFFFF"/>
                               </w:rPr>
-                              <w:t>PVI 1050 NS</w:t>
-                            </w:r>
-                            <w:r>
-                              <w:rPr>
-                                <w:rFonts w:ascii="Calibri" w:hAnsi="Calibri" w:cs="Calibri"/>
-                                <w:color w:val="000000"/>
-                                <w:shd w:val="clear" w:color="auto" w:fill="FFFFFF"/>
-                              </w:rPr>
-                              <w:t xml:space="preserve"> </w:t>
+                              <w:t xml:space="preserve">PVI 1050 NS </w:t>
                             </w:r>
                           </w:p>
                           <w:p>
@@ -1406,13 +1326,7 @@
                               <w:rPr>
                                 <w:color w:val="000000" w:themeColor="text1"/>
                               </w:rPr>
-                              <w:t>Ref: #</w:t>
-                            </w:r>
-                            <w:r>
-                              <w:rPr>
-                                <w:color w:val="000000" w:themeColor="text1"/>
-                              </w:rPr>
-                              <w:t>24</w:t>
+                              <w:t>Ref: #24</w:t>
                             </w:r>
                           </w:p>
                         </w:txbxContent>
@@ -1455,15 +1369,7 @@
                           <w:color w:val="000000"/>
                           <w:shd w:val="clear" w:color="auto" w:fill="FFFFFF"/>
                         </w:rPr>
-                        <w:t>PVI 1050 NS</w:t>
-                      </w:r>
-                      <w:r>
-                        <w:rPr>
-                          <w:rFonts w:ascii="Calibri" w:hAnsi="Calibri" w:cs="Calibri"/>
-                          <w:color w:val="000000"/>
-                          <w:shd w:val="clear" w:color="auto" w:fill="FFFFFF"/>
-                        </w:rPr>
-                        <w:t xml:space="preserve"> </w:t>
+                        <w:t xml:space="preserve">PVI 1050 NS </w:t>
                       </w:r>
                     </w:p>
                     <w:p>
@@ -1495,13 +1401,7 @@
                         <w:rPr>
                           <w:color w:val="000000" w:themeColor="text1"/>
                         </w:rPr>
-                        <w:t>Ref: #</w:t>
-                      </w:r>
-                      <w:r>
-                        <w:rPr>
-                          <w:color w:val="000000" w:themeColor="text1"/>
-                        </w:rPr>
-                        <w:t>24</w:t>
+                        <w:t>Ref: #24</w:t>
                       </w:r>
                     </w:p>
                   </w:txbxContent>
@@ -1930,13 +1830,7 @@
                               <w:rPr>
                                 <w:color w:val="000000" w:themeColor="text1"/>
                               </w:rPr>
-                              <w:t>Ref: #1</w:t>
-                            </w:r>
-                            <w:r>
-                              <w:rPr>
-                                <w:color w:val="000000" w:themeColor="text1"/>
-                              </w:rPr>
-                              <w:t>3</w:t>
+                              <w:t>Ref: #13</w:t>
                             </w:r>
                           </w:p>
                         </w:txbxContent>
@@ -1993,13 +1887,7 @@
                         <w:rPr>
                           <w:color w:val="000000" w:themeColor="text1"/>
                         </w:rPr>
-                        <w:t>Ref: #1</w:t>
-                      </w:r>
-                      <w:r>
-                        <w:rPr>
-                          <w:color w:val="000000" w:themeColor="text1"/>
-                        </w:rPr>
-                        <w:t>3</w:t>
+                        <w:t>Ref: #13</w:t>
                       </w:r>
                     </w:p>
                   </w:txbxContent>
@@ -2101,19 +1989,7 @@
                               <w:rPr>
                                 <w:color w:val="000000" w:themeColor="text1"/>
                               </w:rPr>
-                              <w:t>Ref: #</w:t>
-                            </w:r>
-                            <w:r>
-                              <w:rPr>
-                                <w:color w:val="000000" w:themeColor="text1"/>
-                              </w:rPr>
-                              <w:t>1</w:t>
-                            </w:r>
-                            <w:r>
-                              <w:rPr>
-                                <w:color w:val="000000" w:themeColor="text1"/>
-                              </w:rPr>
-                              <w:t>7</w:t>
+                              <w:t>Ref: #17</w:t>
                             </w:r>
                           </w:p>
                         </w:txbxContent>
@@ -2170,19 +2046,7 @@
                         <w:rPr>
                           <w:color w:val="000000" w:themeColor="text1"/>
                         </w:rPr>
-                        <w:t>Ref: #</w:t>
-                      </w:r>
-                      <w:r>
-                        <w:rPr>
-                          <w:color w:val="000000" w:themeColor="text1"/>
-                        </w:rPr>
-                        <w:t>1</w:t>
-                      </w:r>
-                      <w:r>
-                        <w:rPr>
-                          <w:color w:val="000000" w:themeColor="text1"/>
-                        </w:rPr>
-                        <w:t>7</w:t>
+                        <w:t>Ref: #17</w:t>
                       </w:r>
                     </w:p>
                   </w:txbxContent>
@@ -2623,13 +2487,7 @@
                               <w:rPr>
                                 <w:color w:val="000000" w:themeColor="text1"/>
                               </w:rPr>
-                              <w:t>Ref: #2</w:t>
-                            </w:r>
-                            <w:r>
-                              <w:rPr>
-                                <w:color w:val="000000" w:themeColor="text1"/>
-                              </w:rPr>
-                              <w:t>5</w:t>
+                              <w:t>Ref: #25</w:t>
                             </w:r>
                           </w:p>
                         </w:txbxContent>
@@ -2686,13 +2544,7 @@
                         <w:rPr>
                           <w:color w:val="000000" w:themeColor="text1"/>
                         </w:rPr>
-                        <w:t>Ref: #2</w:t>
-                      </w:r>
-                      <w:r>
-                        <w:rPr>
-                          <w:color w:val="000000" w:themeColor="text1"/>
-                        </w:rPr>
-                        <w:t>5</w:t>
+                        <w:t>Ref: #25</w:t>
                       </w:r>
                     </w:p>
                   </w:txbxContent>
@@ -2793,13 +2645,7 @@
                               <w:rPr>
                                 <w:color w:val="000000" w:themeColor="text1"/>
                               </w:rPr>
-                              <w:t>Ref: #2</w:t>
-                            </w:r>
-                            <w:r>
-                              <w:rPr>
-                                <w:color w:val="000000" w:themeColor="text1"/>
-                              </w:rPr>
-                              <w:t>3</w:t>
+                              <w:t>Ref: #23</w:t>
                             </w:r>
                           </w:p>
                         </w:txbxContent>
@@ -2856,13 +2702,7 @@
                         <w:rPr>
                           <w:color w:val="000000" w:themeColor="text1"/>
                         </w:rPr>
-                        <w:t>Ref: #2</w:t>
-                      </w:r>
-                      <w:r>
-                        <w:rPr>
-                          <w:color w:val="000000" w:themeColor="text1"/>
-                        </w:rPr>
-                        <w:t>3</w:t>
+                        <w:t>Ref: #23</w:t>
                       </w:r>
                     </w:p>
                   </w:txbxContent>
@@ -2963,13 +2803,7 @@
                               <w:rPr>
                                 <w:color w:val="000000" w:themeColor="text1"/>
                               </w:rPr>
-                              <w:t>Ref: #</w:t>
-                            </w:r>
-                            <w:r>
-                              <w:rPr>
-                                <w:color w:val="000000" w:themeColor="text1"/>
-                              </w:rPr>
-                              <w:t>2</w:t>
+                              <w:t>Ref: #2</w:t>
                             </w:r>
                           </w:p>
                         </w:txbxContent>
@@ -3026,13 +2860,7 @@
                         <w:rPr>
                           <w:color w:val="000000" w:themeColor="text1"/>
                         </w:rPr>
-                        <w:t>Ref: #</w:t>
-                      </w:r>
-                      <w:r>
-                        <w:rPr>
-                          <w:color w:val="000000" w:themeColor="text1"/>
-                        </w:rPr>
-                        <w:t>2</w:t>
+                        <w:t>Ref: #2</w:t>
                       </w:r>
                     </w:p>
                   </w:txbxContent>
@@ -3133,13 +2961,7 @@
                               <w:rPr>
                                 <w:color w:val="000000" w:themeColor="text1"/>
                               </w:rPr>
-                              <w:t>Ref: #</w:t>
-                            </w:r>
-                            <w:r>
-                              <w:rPr>
-                                <w:color w:val="000000" w:themeColor="text1"/>
-                              </w:rPr>
-                              <w:t>9</w:t>
+                              <w:t>Ref: #9</w:t>
                             </w:r>
                           </w:p>
                         </w:txbxContent>
@@ -3196,13 +3018,7 @@
                         <w:rPr>
                           <w:color w:val="000000" w:themeColor="text1"/>
                         </w:rPr>
-                        <w:t>Ref: #</w:t>
-                      </w:r>
-                      <w:r>
-                        <w:rPr>
-                          <w:color w:val="000000" w:themeColor="text1"/>
-                        </w:rPr>
-                        <w:t>9</w:t>
+                        <w:t>Ref: #9</w:t>
                       </w:r>
                     </w:p>
                   </w:txbxContent>
@@ -3303,13 +3119,7 @@
                               <w:rPr>
                                 <w:color w:val="000000" w:themeColor="text1"/>
                               </w:rPr>
-                              <w:t>Ref: #1</w:t>
-                            </w:r>
-                            <w:r>
-                              <w:rPr>
-                                <w:color w:val="000000" w:themeColor="text1"/>
-                              </w:rPr>
-                              <w:t>7</w:t>
+                              <w:t>Ref: #17</w:t>
                             </w:r>
                           </w:p>
                         </w:txbxContent>
@@ -3366,13 +3176,7 @@
                         <w:rPr>
                           <w:color w:val="000000" w:themeColor="text1"/>
                         </w:rPr>
-                        <w:t>Ref: #1</w:t>
-                      </w:r>
-                      <w:r>
-                        <w:rPr>
-                          <w:color w:val="000000" w:themeColor="text1"/>
-                        </w:rPr>
-                        <w:t>7</w:t>
+                        <w:t>Ref: #17</w:t>
                       </w:r>
                     </w:p>
                   </w:txbxContent>
@@ -3635,13 +3439,7 @@
                               <w:rPr>
                                 <w:color w:val="000000" w:themeColor="text1"/>
                               </w:rPr>
-                              <w:t>Ref: #</w:t>
-                            </w:r>
-                            <w:r>
-                              <w:rPr>
-                                <w:color w:val="000000" w:themeColor="text1"/>
-                              </w:rPr>
-                              <w:t>13</w:t>
+                              <w:t>Ref: #13</w:t>
                             </w:r>
                           </w:p>
                         </w:txbxContent>
@@ -3698,13 +3496,7 @@
                         <w:rPr>
                           <w:color w:val="000000" w:themeColor="text1"/>
                         </w:rPr>
-                        <w:t>Ref: #</w:t>
-                      </w:r>
-                      <w:r>
-                        <w:rPr>
-                          <w:color w:val="000000" w:themeColor="text1"/>
-                        </w:rPr>
-                        <w:t>13</w:t>
+                        <w:t>Ref: #13</w:t>
                       </w:r>
                     </w:p>
                   </w:txbxContent>
@@ -3806,13 +3598,7 @@
                               <w:rPr>
                                 <w:color w:val="000000" w:themeColor="text1"/>
                               </w:rPr>
-                              <w:t>Ref: #</w:t>
-                            </w:r>
-                            <w:r>
-                              <w:rPr>
-                                <w:color w:val="000000" w:themeColor="text1"/>
-                              </w:rPr>
-                              <w:t>4</w:t>
+                              <w:t>Ref: #4</w:t>
                             </w:r>
                           </w:p>
                         </w:txbxContent>
@@ -3869,13 +3655,7 @@
                         <w:rPr>
                           <w:color w:val="000000" w:themeColor="text1"/>
                         </w:rPr>
-                        <w:t>Ref: #</w:t>
-                      </w:r>
-                      <w:r>
-                        <w:rPr>
-                          <w:color w:val="000000" w:themeColor="text1"/>
-                        </w:rPr>
-                        <w:t>4</w:t>
+                        <w:t>Ref: #4</w:t>
                       </w:r>
                     </w:p>
                   </w:txbxContent>
@@ -6171,13 +5951,7 @@
                               <w:rPr>
                                 <w:color w:val="000000" w:themeColor="text1"/>
                               </w:rPr>
-                              <w:t>Ref: #</w:t>
-                            </w:r>
-                            <w:r>
-                              <w:rPr>
-                                <w:color w:val="000000" w:themeColor="text1"/>
-                              </w:rPr>
-                              <w:t>7</w:t>
+                              <w:t>Ref: #7</w:t>
                             </w:r>
                           </w:p>
                         </w:txbxContent>
@@ -6234,13 +6008,7 @@
                         <w:rPr>
                           <w:color w:val="000000" w:themeColor="text1"/>
                         </w:rPr>
-                        <w:t>Ref: #</w:t>
-                      </w:r>
-                      <w:r>
-                        <w:rPr>
-                          <w:color w:val="000000" w:themeColor="text1"/>
-                        </w:rPr>
-                        <w:t>7</w:t>
+                        <w:t>Ref: #7</w:t>
                       </w:r>
                     </w:p>
                   </w:txbxContent>
@@ -7330,13 +7098,7 @@
                               <w:rPr>
                                 <w:color w:val="000000" w:themeColor="text1"/>
                               </w:rPr>
-                              <w:t>Ref: #</w:t>
-                            </w:r>
-                            <w:r>
-                              <w:rPr>
-                                <w:color w:val="000000" w:themeColor="text1"/>
-                              </w:rPr>
-                              <w:t>15</w:t>
+                              <w:t>Ref: #15</w:t>
                             </w:r>
                           </w:p>
                         </w:txbxContent>
@@ -7393,13 +7155,7 @@
                         <w:rPr>
                           <w:color w:val="000000" w:themeColor="text1"/>
                         </w:rPr>
-                        <w:t>Ref: #</w:t>
-                      </w:r>
-                      <w:r>
-                        <w:rPr>
-                          <w:color w:val="000000" w:themeColor="text1"/>
-                        </w:rPr>
-                        <w:t>15</w:t>
+                        <w:t>Ref: #15</w:t>
                       </w:r>
                     </w:p>
                   </w:txbxContent>
@@ -7662,13 +7418,7 @@
                               <w:rPr>
                                 <w:color w:val="000000" w:themeColor="text1"/>
                               </w:rPr>
-                              <w:t>Ref: #2</w:t>
-                            </w:r>
-                            <w:r>
-                              <w:rPr>
-                                <w:color w:val="000000" w:themeColor="text1"/>
-                              </w:rPr>
-                              <w:t>2</w:t>
+                              <w:t>Ref: #22</w:t>
                             </w:r>
                           </w:p>
                         </w:txbxContent>
@@ -7725,13 +7475,7 @@
                         <w:rPr>
                           <w:color w:val="000000" w:themeColor="text1"/>
                         </w:rPr>
-                        <w:t>Ref: #2</w:t>
-                      </w:r>
-                      <w:r>
-                        <w:rPr>
-                          <w:color w:val="000000" w:themeColor="text1"/>
-                        </w:rPr>
-                        <w:t>2</w:t>
+                        <w:t>Ref: #22</w:t>
                       </w:r>
                     </w:p>
                   </w:txbxContent>
@@ -7834,13 +7578,7 @@
                               <w:rPr>
                                 <w:color w:val="000000" w:themeColor="text1"/>
                               </w:rPr>
-                              <w:t>Ref: #</w:t>
-                            </w:r>
-                            <w:r>
-                              <w:rPr>
-                                <w:color w:val="000000" w:themeColor="text1"/>
-                              </w:rPr>
-                              <w:t>2</w:t>
+                              <w:t>Ref: #2</w:t>
                             </w:r>
                           </w:p>
                         </w:txbxContent>
@@ -7897,13 +7635,7 @@
                         <w:rPr>
                           <w:color w:val="000000" w:themeColor="text1"/>
                         </w:rPr>
-                        <w:t>Ref: #</w:t>
-                      </w:r>
-                      <w:r>
-                        <w:rPr>
-                          <w:color w:val="000000" w:themeColor="text1"/>
-                        </w:rPr>
-                        <w:t>2</w:t>
+                        <w:t>Ref: #2</w:t>
                       </w:r>
                     </w:p>
                   </w:txbxContent>
@@ -8007,13 +7739,7 @@
                               <w:rPr>
                                 <w:color w:val="000000" w:themeColor="text1"/>
                               </w:rPr>
-                              <w:t>Ref: #1</w:t>
-                            </w:r>
-                            <w:r>
-                              <w:rPr>
-                                <w:color w:val="000000" w:themeColor="text1"/>
-                              </w:rPr>
-                              <w:t>4</w:t>
+                              <w:t>Ref: #14</w:t>
                             </w:r>
                           </w:p>
                         </w:txbxContent>
@@ -8070,13 +7796,7 @@
                         <w:rPr>
                           <w:color w:val="000000" w:themeColor="text1"/>
                         </w:rPr>
-                        <w:t>Ref: #1</w:t>
-                      </w:r>
-                      <w:r>
-                        <w:rPr>
-                          <w:color w:val="000000" w:themeColor="text1"/>
-                        </w:rPr>
-                        <w:t>4</w:t>
+                        <w:t>Ref: #14</w:t>
                       </w:r>
                     </w:p>
                   </w:txbxContent>
@@ -8180,13 +7900,7 @@
                               <w:rPr>
                                 <w:color w:val="000000" w:themeColor="text1"/>
                               </w:rPr>
-                              <w:t>Ref: #1</w:t>
-                            </w:r>
-                            <w:r>
-                              <w:rPr>
-                                <w:color w:val="000000" w:themeColor="text1"/>
-                              </w:rPr>
-                              <w:t>8</w:t>
+                              <w:t>Ref: #18</w:t>
                             </w:r>
                           </w:p>
                         </w:txbxContent>
@@ -8243,13 +7957,7 @@
                         <w:rPr>
                           <w:color w:val="000000" w:themeColor="text1"/>
                         </w:rPr>
-                        <w:t>Ref: #1</w:t>
-                      </w:r>
-                      <w:r>
-                        <w:rPr>
-                          <w:color w:val="000000" w:themeColor="text1"/>
-                        </w:rPr>
-                        <w:t>8</w:t>
+                        <w:t>Ref: #18</w:t>
                       </w:r>
                     </w:p>
                   </w:txbxContent>
@@ -8353,16 +8061,8 @@
                               <w:rPr>
                                 <w:color w:val="000000" w:themeColor="text1"/>
                               </w:rPr>
-                              <w:t>Ref:</w:t>
+                              <w:t>Ref: #1</w:t>
                             </w:r>
-                            <w:bookmarkStart w:id="0" w:name="_GoBack"/>
-                            <w:r>
-                              <w:rPr>
-                                <w:color w:val="000000" w:themeColor="text1"/>
-                              </w:rPr>
-                              <w:t xml:space="preserve"> #1</w:t>
-                            </w:r>
-                            <w:bookmarkEnd w:id="0"/>
                           </w:p>
                         </w:txbxContent>
                       </wps:txbx>
@@ -8418,16 +8118,8 @@
                         <w:rPr>
                           <w:color w:val="000000" w:themeColor="text1"/>
                         </w:rPr>
-                        <w:t>Ref:</w:t>
+                        <w:t>Ref: #1</w:t>
                       </w:r>
-                      <w:bookmarkStart w:id="1" w:name="_GoBack"/>
-                      <w:r>
-                        <w:rPr>
-                          <w:color w:val="000000" w:themeColor="text1"/>
-                        </w:rPr>
-                        <w:t xml:space="preserve"> #1</w:t>
-                      </w:r>
-                      <w:bookmarkEnd w:id="1"/>
                     </w:p>
                   </w:txbxContent>
                 </v:textbox>
@@ -8683,13 +8375,7 @@
                               <w:rPr>
                                 <w:color w:val="000000" w:themeColor="text1"/>
                               </w:rPr>
-                              <w:t>Ref: #</w:t>
-                            </w:r>
-                            <w:r>
-                              <w:rPr>
-                                <w:color w:val="000000" w:themeColor="text1"/>
-                              </w:rPr>
-                              <w:t>12</w:t>
+                              <w:t>Ref: #12</w:t>
                             </w:r>
                           </w:p>
                         </w:txbxContent>
@@ -8744,13 +8430,7 @@
                         <w:rPr>
                           <w:color w:val="000000" w:themeColor="text1"/>
                         </w:rPr>
-                        <w:t>Ref: #</w:t>
-                      </w:r>
-                      <w:r>
-                        <w:rPr>
-                          <w:color w:val="000000" w:themeColor="text1"/>
-                        </w:rPr>
-                        <w:t>12</w:t>
+                        <w:t>Ref: #12</w:t>
                       </w:r>
                     </w:p>
                   </w:txbxContent>
@@ -10176,6 +9856,1646 @@
                     <a:prstGeom prst="rect">
                       <a:avLst/>
                     </a:prstGeom>
+                  </pic:spPr>
+                </pic:pic>
+              </a:graphicData>
+            </a:graphic>
+          </wp:inline>
+        </w:drawing>
+      </w:r>
+    </w:p>
+    <w:p/>
+    <w:p/>
+    <w:p/>
+    <w:p>
+      <w:bookmarkStart w:id="0" w:name="_GoBack"/>
+      <w:bookmarkEnd w:id="0"/>
+    </w:p>
+    <w:p>
+      <w:r>
+        <w:rPr>
+          <w:noProof/>
+        </w:rPr>
+        <w:lastRenderedPageBreak/>
+        <mc:AlternateContent>
+          <mc:Choice Requires="wps">
+            <w:drawing>
+              <wp:anchor distT="0" distB="0" distL="114300" distR="114300" simplePos="0" relativeHeight="251842560" behindDoc="0" locked="0" layoutInCell="1" allowOverlap="1" wp14:anchorId="62842B58" wp14:editId="0D94F975">
+                <wp:simplePos x="0" y="0"/>
+                <wp:positionH relativeFrom="column">
+                  <wp:posOffset>2195513</wp:posOffset>
+                </wp:positionH>
+                <wp:positionV relativeFrom="paragraph">
+                  <wp:posOffset>-157162</wp:posOffset>
+                </wp:positionV>
+                <wp:extent cx="975995" cy="643890"/>
+                <wp:effectExtent l="19050" t="19050" r="338455" b="2080260"/>
+                <wp:wrapNone/>
+                <wp:docPr id="94" name="Callout: Line 94"/>
+                <wp:cNvGraphicFramePr/>
+                <a:graphic xmlns:a="http://schemas.openxmlformats.org/drawingml/2006/main">
+                  <a:graphicData uri="http://schemas.microsoft.com/office/word/2010/wordprocessingShape">
+                    <wps:wsp>
+                      <wps:cNvSpPr/>
+                      <wps:spPr>
+                        <a:xfrm>
+                          <a:off x="0" y="0"/>
+                          <a:ext cx="975995" cy="643890"/>
+                        </a:xfrm>
+                        <a:prstGeom prst="borderCallout1">
+                          <a:avLst>
+                            <a:gd name="adj1" fmla="val 100350"/>
+                            <a:gd name="adj2" fmla="val 51041"/>
+                            <a:gd name="adj3" fmla="val 415284"/>
+                            <a:gd name="adj4" fmla="val 132418"/>
+                          </a:avLst>
+                        </a:prstGeom>
+                        <a:solidFill>
+                          <a:schemeClr val="bg1"/>
+                        </a:solidFill>
+                        <a:ln w="28575">
+                          <a:solidFill>
+                            <a:srgbClr val="FF0000"/>
+                          </a:solidFill>
+                        </a:ln>
+                      </wps:spPr>
+                      <wps:style>
+                        <a:lnRef idx="2">
+                          <a:schemeClr val="accent1">
+                            <a:shade val="50000"/>
+                          </a:schemeClr>
+                        </a:lnRef>
+                        <a:fillRef idx="1">
+                          <a:schemeClr val="accent1"/>
+                        </a:fillRef>
+                        <a:effectRef idx="0">
+                          <a:schemeClr val="accent1"/>
+                        </a:effectRef>
+                        <a:fontRef idx="minor">
+                          <a:schemeClr val="lt1"/>
+                        </a:fontRef>
+                      </wps:style>
+                      <wps:txbx>
+                        <w:txbxContent>
+                          <w:p>
+                            <w:pPr>
+                              <w:spacing w:after="0"/>
+                              <w:rPr>
+                                <w:rFonts w:ascii="Calibri" w:hAnsi="Calibri" w:cs="Calibri"/>
+                                <w:color w:val="000000"/>
+                                <w:shd w:val="clear" w:color="auto" w:fill="FFFFFF"/>
+                              </w:rPr>
+                            </w:pPr>
+                            <w:r>
+                              <w:rPr>
+                                <w:rFonts w:ascii="Calibri" w:hAnsi="Calibri" w:cs="Calibri"/>
+                                <w:color w:val="000000"/>
+                                <w:shd w:val="clear" w:color="auto" w:fill="FFFFFF"/>
+                              </w:rPr>
+                              <w:t>TMS320 980 F2808ZGHA</w:t>
+                            </w:r>
+                          </w:p>
+                          <w:p>
+                            <w:pPr>
+                              <w:spacing w:after="0"/>
+                              <w:rPr>
+                                <w:color w:val="000000" w:themeColor="text1"/>
+                              </w:rPr>
+                            </w:pPr>
+                            <w:r>
+                              <w:rPr>
+                                <w:color w:val="000000" w:themeColor="text1"/>
+                              </w:rPr>
+                              <w:t>Ref: #26</w:t>
+                            </w:r>
+                          </w:p>
+                        </w:txbxContent>
+                      </wps:txbx>
+                      <wps:bodyPr rot="0" spcFirstLastPara="0" vertOverflow="overflow" horzOverflow="overflow" vert="horz" wrap="square" lIns="91440" tIns="45720" rIns="91440" bIns="45720" numCol="1" spcCol="0" rtlCol="0" fromWordArt="0" anchor="ctr" anchorCtr="0" forceAA="0" compatLnSpc="1">
+                        <a:prstTxWarp prst="textNoShape">
+                          <a:avLst/>
+                        </a:prstTxWarp>
+                        <a:noAutofit/>
+                      </wps:bodyPr>
+                    </wps:wsp>
+                  </a:graphicData>
+                </a:graphic>
+                <wp14:sizeRelH relativeFrom="margin">
+                  <wp14:pctWidth>0</wp14:pctWidth>
+                </wp14:sizeRelH>
+                <wp14:sizeRelV relativeFrom="margin">
+                  <wp14:pctHeight>0</wp14:pctHeight>
+                </wp14:sizeRelV>
+              </wp:anchor>
+            </w:drawing>
+          </mc:Choice>
+          <mc:Fallback>
+            <w:pict>
+              <v:shape w14:anchorId="62842B58" id="Callout: Line 94" o:spid="_x0000_s1065" type="#_x0000_t47" style="position:absolute;margin-left:172.9pt;margin-top:-12.35pt;width:76.85pt;height:50.7pt;z-index:251842560;visibility:visible;mso-wrap-style:square;mso-width-percent:0;mso-height-percent:0;mso-wrap-distance-left:9pt;mso-wrap-distance-top:0;mso-wrap-distance-right:9pt;mso-wrap-distance-bottom:0;mso-position-horizontal:absolute;mso-position-horizontal-relative:text;mso-position-vertical:absolute;mso-position-vertical-relative:text;mso-width-percent:0;mso-height-percent:0;mso-width-relative:margin;mso-height-relative:margin;v-text-anchor:middle" o:gfxdata="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" adj="28602,89701,11025,21676" fillcolor="white [3212]" strokecolor="red" strokeweight="2.25pt">
+                <v:textbox>
+                  <w:txbxContent>
+                    <w:p>
+                      <w:pPr>
+                        <w:spacing w:after="0"/>
+                        <w:rPr>
+                          <w:rFonts w:ascii="Calibri" w:hAnsi="Calibri" w:cs="Calibri"/>
+                          <w:color w:val="000000"/>
+                          <w:shd w:val="clear" w:color="auto" w:fill="FFFFFF"/>
+                        </w:rPr>
+                      </w:pPr>
+                      <w:r>
+                        <w:rPr>
+                          <w:rFonts w:ascii="Calibri" w:hAnsi="Calibri" w:cs="Calibri"/>
+                          <w:color w:val="000000"/>
+                          <w:shd w:val="clear" w:color="auto" w:fill="FFFFFF"/>
+                        </w:rPr>
+                        <w:t>TMS320 980 F2808ZGHA</w:t>
+                      </w:r>
+                    </w:p>
+                    <w:p>
+                      <w:pPr>
+                        <w:spacing w:after="0"/>
+                        <w:rPr>
+                          <w:color w:val="000000" w:themeColor="text1"/>
+                        </w:rPr>
+                      </w:pPr>
+                      <w:r>
+                        <w:rPr>
+                          <w:color w:val="000000" w:themeColor="text1"/>
+                        </w:rPr>
+                        <w:t>Ref: #26</w:t>
+                      </w:r>
+                    </w:p>
+                  </w:txbxContent>
+                </v:textbox>
+                <o:callout v:ext="edit" minusx="t" minusy="t"/>
+              </v:shape>
+            </w:pict>
+          </mc:Fallback>
+        </mc:AlternateContent>
+      </w:r>
+      <w:r>
+        <w:rPr>
+          <w:noProof/>
+        </w:rPr>
+        <mc:AlternateContent>
+          <mc:Choice Requires="wps">
+            <w:drawing>
+              <wp:anchor distT="0" distB="0" distL="114300" distR="114300" simplePos="0" relativeHeight="251840512" behindDoc="0" locked="0" layoutInCell="1" allowOverlap="1" wp14:anchorId="3C75545B" wp14:editId="5C1D09EB">
+                <wp:simplePos x="0" y="0"/>
+                <wp:positionH relativeFrom="column">
+                  <wp:posOffset>2195513</wp:posOffset>
+                </wp:positionH>
+                <wp:positionV relativeFrom="paragraph">
+                  <wp:posOffset>-157162</wp:posOffset>
+                </wp:positionV>
+                <wp:extent cx="976312" cy="643890"/>
+                <wp:effectExtent l="819150" t="19050" r="14605" b="2118360"/>
+                <wp:wrapNone/>
+                <wp:docPr id="93" name="Callout: Line 93"/>
+                <wp:cNvGraphicFramePr/>
+                <a:graphic xmlns:a="http://schemas.openxmlformats.org/drawingml/2006/main">
+                  <a:graphicData uri="http://schemas.microsoft.com/office/word/2010/wordprocessingShape">
+                    <wps:wsp>
+                      <wps:cNvSpPr/>
+                      <wps:spPr>
+                        <a:xfrm>
+                          <a:off x="0" y="0"/>
+                          <a:ext cx="976312" cy="643890"/>
+                        </a:xfrm>
+                        <a:prstGeom prst="borderCallout1">
+                          <a:avLst>
+                            <a:gd name="adj1" fmla="val 100350"/>
+                            <a:gd name="adj2" fmla="val 51041"/>
+                            <a:gd name="adj3" fmla="val 421201"/>
+                            <a:gd name="adj4" fmla="val -82286"/>
+                          </a:avLst>
+                        </a:prstGeom>
+                        <a:solidFill>
+                          <a:schemeClr val="bg1"/>
+                        </a:solidFill>
+                        <a:ln w="28575">
+                          <a:solidFill>
+                            <a:srgbClr val="FF0000"/>
+                          </a:solidFill>
+                        </a:ln>
+                      </wps:spPr>
+                      <wps:style>
+                        <a:lnRef idx="2">
+                          <a:schemeClr val="accent1">
+                            <a:shade val="50000"/>
+                          </a:schemeClr>
+                        </a:lnRef>
+                        <a:fillRef idx="1">
+                          <a:schemeClr val="accent1"/>
+                        </a:fillRef>
+                        <a:effectRef idx="0">
+                          <a:schemeClr val="accent1"/>
+                        </a:effectRef>
+                        <a:fontRef idx="minor">
+                          <a:schemeClr val="lt1"/>
+                        </a:fontRef>
+                      </wps:style>
+                      <wps:txbx>
+                        <w:txbxContent>
+                          <w:p>
+                            <w:pPr>
+                              <w:spacing w:after="0"/>
+                              <w:rPr>
+                                <w:rFonts w:ascii="Calibri" w:hAnsi="Calibri" w:cs="Calibri"/>
+                                <w:color w:val="000000"/>
+                                <w:shd w:val="clear" w:color="auto" w:fill="FFFFFF"/>
+                              </w:rPr>
+                            </w:pPr>
+                            <w:r>
+                              <w:rPr>
+                                <w:rFonts w:ascii="Calibri" w:hAnsi="Calibri" w:cs="Calibri"/>
+                                <w:color w:val="000000"/>
+                                <w:shd w:val="clear" w:color="auto" w:fill="FFFFFF"/>
+                              </w:rPr>
+                              <w:t>TMS320 980 F2808ZGHA</w:t>
+                            </w:r>
+                          </w:p>
+                          <w:p>
+                            <w:pPr>
+                              <w:spacing w:after="0"/>
+                              <w:rPr>
+                                <w:color w:val="000000" w:themeColor="text1"/>
+                              </w:rPr>
+                            </w:pPr>
+                            <w:r>
+                              <w:rPr>
+                                <w:color w:val="000000" w:themeColor="text1"/>
+                              </w:rPr>
+                              <w:t>Ref: #</w:t>
+                            </w:r>
+                            <w:r>
+                              <w:rPr>
+                                <w:color w:val="000000" w:themeColor="text1"/>
+                              </w:rPr>
+                              <w:t>26</w:t>
+                            </w:r>
+                          </w:p>
+                        </w:txbxContent>
+                      </wps:txbx>
+                      <wps:bodyPr rot="0" spcFirstLastPara="0" vertOverflow="overflow" horzOverflow="overflow" vert="horz" wrap="square" lIns="91440" tIns="45720" rIns="91440" bIns="45720" numCol="1" spcCol="0" rtlCol="0" fromWordArt="0" anchor="ctr" anchorCtr="0" forceAA="0" compatLnSpc="1">
+                        <a:prstTxWarp prst="textNoShape">
+                          <a:avLst/>
+                        </a:prstTxWarp>
+                        <a:noAutofit/>
+                      </wps:bodyPr>
+                    </wps:wsp>
+                  </a:graphicData>
+                </a:graphic>
+                <wp14:sizeRelH relativeFrom="margin">
+                  <wp14:pctWidth>0</wp14:pctWidth>
+                </wp14:sizeRelH>
+                <wp14:sizeRelV relativeFrom="margin">
+                  <wp14:pctHeight>0</wp14:pctHeight>
+                </wp14:sizeRelV>
+              </wp:anchor>
+            </w:drawing>
+          </mc:Choice>
+          <mc:Fallback>
+            <w:pict>
+              <v:shape w14:anchorId="3C75545B" id="Callout: Line 93" o:spid="_x0000_s1066" type="#_x0000_t47" style="position:absolute;margin-left:172.9pt;margin-top:-12.35pt;width:76.85pt;height:50.7pt;z-index:251840512;visibility:visible;mso-wrap-style:square;mso-width-percent:0;mso-height-percent:0;mso-wrap-distance-left:9pt;mso-wrap-distance-top:0;mso-wrap-distance-right:9pt;mso-wrap-distance-bottom:0;mso-position-horizontal:absolute;mso-position-horizontal-relative:text;mso-position-vertical:absolute;mso-position-vertical-relative:text;mso-width-percent:0;mso-height-percent:0;mso-width-relative:margin;mso-height-relative:margin;v-text-anchor:middle" o:gfxdata="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" adj="-17774,90979,11025,21676" fillcolor="white [3212]" strokecolor="red" strokeweight="2.25pt">
+                <v:textbox>
+                  <w:txbxContent>
+                    <w:p>
+                      <w:pPr>
+                        <w:spacing w:after="0"/>
+                        <w:rPr>
+                          <w:rFonts w:ascii="Calibri" w:hAnsi="Calibri" w:cs="Calibri"/>
+                          <w:color w:val="000000"/>
+                          <w:shd w:val="clear" w:color="auto" w:fill="FFFFFF"/>
+                        </w:rPr>
+                      </w:pPr>
+                      <w:r>
+                        <w:rPr>
+                          <w:rFonts w:ascii="Calibri" w:hAnsi="Calibri" w:cs="Calibri"/>
+                          <w:color w:val="000000"/>
+                          <w:shd w:val="clear" w:color="auto" w:fill="FFFFFF"/>
+                        </w:rPr>
+                        <w:t>TMS320 980 F2808ZGHA</w:t>
+                      </w:r>
+                    </w:p>
+                    <w:p>
+                      <w:pPr>
+                        <w:spacing w:after="0"/>
+                        <w:rPr>
+                          <w:color w:val="000000" w:themeColor="text1"/>
+                        </w:rPr>
+                      </w:pPr>
+                      <w:r>
+                        <w:rPr>
+                          <w:color w:val="000000" w:themeColor="text1"/>
+                        </w:rPr>
+                        <w:t>Ref: #</w:t>
+                      </w:r>
+                      <w:r>
+                        <w:rPr>
+                          <w:color w:val="000000" w:themeColor="text1"/>
+                        </w:rPr>
+                        <w:t>26</w:t>
+                      </w:r>
+                    </w:p>
+                  </w:txbxContent>
+                </v:textbox>
+                <o:callout v:ext="edit" minusy="t"/>
+              </v:shape>
+            </w:pict>
+          </mc:Fallback>
+        </mc:AlternateContent>
+      </w:r>
+      <w:r>
+        <w:rPr>
+          <w:noProof/>
+        </w:rPr>
+        <mc:AlternateContent>
+          <mc:Choice Requires="wps">
+            <w:drawing>
+              <wp:anchor distT="0" distB="0" distL="114300" distR="114300" simplePos="0" relativeHeight="251838464" behindDoc="0" locked="0" layoutInCell="1" allowOverlap="1" wp14:anchorId="098D4F15" wp14:editId="53C1EFA0">
+                <wp:simplePos x="0" y="0"/>
+                <wp:positionH relativeFrom="column">
+                  <wp:posOffset>1300163</wp:posOffset>
+                </wp:positionH>
+                <wp:positionV relativeFrom="paragraph">
+                  <wp:posOffset>-157162</wp:posOffset>
+                </wp:positionV>
+                <wp:extent cx="838200" cy="643890"/>
+                <wp:effectExtent l="19050" t="19050" r="19050" b="1032510"/>
+                <wp:wrapNone/>
+                <wp:docPr id="92" name="Callout: Line 92"/>
+                <wp:cNvGraphicFramePr/>
+                <a:graphic xmlns:a="http://schemas.openxmlformats.org/drawingml/2006/main">
+                  <a:graphicData uri="http://schemas.microsoft.com/office/word/2010/wordprocessingShape">
+                    <wps:wsp>
+                      <wps:cNvSpPr/>
+                      <wps:spPr>
+                        <a:xfrm>
+                          <a:off x="0" y="0"/>
+                          <a:ext cx="838200" cy="643890"/>
+                        </a:xfrm>
+                        <a:prstGeom prst="borderCallout1">
+                          <a:avLst>
+                            <a:gd name="adj1" fmla="val 98131"/>
+                            <a:gd name="adj2" fmla="val 67518"/>
+                            <a:gd name="adj3" fmla="val 255520"/>
+                            <a:gd name="adj4" fmla="val 21123"/>
+                          </a:avLst>
+                        </a:prstGeom>
+                        <a:solidFill>
+                          <a:schemeClr val="bg1"/>
+                        </a:solidFill>
+                        <a:ln w="28575">
+                          <a:solidFill>
+                            <a:srgbClr val="FF0000"/>
+                          </a:solidFill>
+                        </a:ln>
+                      </wps:spPr>
+                      <wps:style>
+                        <a:lnRef idx="2">
+                          <a:schemeClr val="accent1">
+                            <a:shade val="50000"/>
+                          </a:schemeClr>
+                        </a:lnRef>
+                        <a:fillRef idx="1">
+                          <a:schemeClr val="accent1"/>
+                        </a:fillRef>
+                        <a:effectRef idx="0">
+                          <a:schemeClr val="accent1"/>
+                        </a:effectRef>
+                        <a:fontRef idx="minor">
+                          <a:schemeClr val="lt1"/>
+                        </a:fontRef>
+                      </wps:style>
+                      <wps:txbx>
+                        <w:txbxContent>
+                          <w:p>
+                            <w:pPr>
+                              <w:spacing w:after="0"/>
+                              <w:rPr>
+                                <w:rFonts w:ascii="Calibri" w:hAnsi="Calibri" w:cs="Calibri"/>
+                                <w:color w:val="000000"/>
+                                <w:shd w:val="clear" w:color="auto" w:fill="FFFFFF"/>
+                              </w:rPr>
+                            </w:pPr>
+                            <w:r>
+                              <w:rPr>
+                                <w:rFonts w:ascii="Calibri" w:hAnsi="Calibri" w:cs="Calibri"/>
+                                <w:color w:val="000000"/>
+                                <w:shd w:val="clear" w:color="auto" w:fill="FFFFFF"/>
+                              </w:rPr>
+                              <w:t>ATMEL620 25P1024</w:t>
+                            </w:r>
+                          </w:p>
+                          <w:p>
+                            <w:pPr>
+                              <w:spacing w:after="0"/>
+                              <w:rPr>
+                                <w:color w:val="000000" w:themeColor="text1"/>
+                              </w:rPr>
+                            </w:pPr>
+                            <w:r>
+                              <w:rPr>
+                                <w:color w:val="000000" w:themeColor="text1"/>
+                              </w:rPr>
+                              <w:t>Ref: #</w:t>
+                            </w:r>
+                            <w:r>
+                              <w:rPr>
+                                <w:color w:val="000000" w:themeColor="text1"/>
+                              </w:rPr>
+                              <w:t>29</w:t>
+                            </w:r>
+                          </w:p>
+                        </w:txbxContent>
+                      </wps:txbx>
+                      <wps:bodyPr rot="0" spcFirstLastPara="0" vertOverflow="overflow" horzOverflow="overflow" vert="horz" wrap="square" lIns="91440" tIns="45720" rIns="91440" bIns="45720" numCol="1" spcCol="0" rtlCol="0" fromWordArt="0" anchor="ctr" anchorCtr="0" forceAA="0" compatLnSpc="1">
+                        <a:prstTxWarp prst="textNoShape">
+                          <a:avLst/>
+                        </a:prstTxWarp>
+                        <a:noAutofit/>
+                      </wps:bodyPr>
+                    </wps:wsp>
+                  </a:graphicData>
+                </a:graphic>
+                <wp14:sizeRelH relativeFrom="margin">
+                  <wp14:pctWidth>0</wp14:pctWidth>
+                </wp14:sizeRelH>
+                <wp14:sizeRelV relativeFrom="margin">
+                  <wp14:pctHeight>0</wp14:pctHeight>
+                </wp14:sizeRelV>
+              </wp:anchor>
+            </w:drawing>
+          </mc:Choice>
+          <mc:Fallback>
+            <w:pict>
+              <v:shape w14:anchorId="098D4F15" id="Callout: Line 92" o:spid="_x0000_s1067" type="#_x0000_t47" style="position:absolute;margin-left:102.4pt;margin-top:-12.35pt;width:66pt;height:50.7pt;z-index:251838464;visibility:visible;mso-wrap-style:square;mso-width-percent:0;mso-height-percent:0;mso-wrap-distance-left:9pt;mso-wrap-distance-top:0;mso-wrap-distance-right:9pt;mso-wrap-distance-bottom:0;mso-position-horizontal:absolute;mso-position-horizontal-relative:text;mso-position-vertical:absolute;mso-position-vertical-relative:text;mso-width-percent:0;mso-height-percent:0;mso-width-relative:margin;mso-height-relative:margin;v-text-anchor:middle" o:gfxdata="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" adj="4563,55192,14584,21196" fillcolor="white [3212]" strokecolor="red" strokeweight="2.25pt">
+                <v:textbox>
+                  <w:txbxContent>
+                    <w:p>
+                      <w:pPr>
+                        <w:spacing w:after="0"/>
+                        <w:rPr>
+                          <w:rFonts w:ascii="Calibri" w:hAnsi="Calibri" w:cs="Calibri"/>
+                          <w:color w:val="000000"/>
+                          <w:shd w:val="clear" w:color="auto" w:fill="FFFFFF"/>
+                        </w:rPr>
+                      </w:pPr>
+                      <w:r>
+                        <w:rPr>
+                          <w:rFonts w:ascii="Calibri" w:hAnsi="Calibri" w:cs="Calibri"/>
+                          <w:color w:val="000000"/>
+                          <w:shd w:val="clear" w:color="auto" w:fill="FFFFFF"/>
+                        </w:rPr>
+                        <w:t>ATMEL620 25P1024</w:t>
+                      </w:r>
+                    </w:p>
+                    <w:p>
+                      <w:pPr>
+                        <w:spacing w:after="0"/>
+                        <w:rPr>
+                          <w:color w:val="000000" w:themeColor="text1"/>
+                        </w:rPr>
+                      </w:pPr>
+                      <w:r>
+                        <w:rPr>
+                          <w:color w:val="000000" w:themeColor="text1"/>
+                        </w:rPr>
+                        <w:t>Ref: #</w:t>
+                      </w:r>
+                      <w:r>
+                        <w:rPr>
+                          <w:color w:val="000000" w:themeColor="text1"/>
+                        </w:rPr>
+                        <w:t>29</w:t>
+                      </w:r>
+                    </w:p>
+                  </w:txbxContent>
+                </v:textbox>
+                <o:callout v:ext="edit" minusy="t"/>
+              </v:shape>
+            </w:pict>
+          </mc:Fallback>
+        </mc:AlternateContent>
+      </w:r>
+      <w:r>
+        <w:rPr>
+          <w:noProof/>
+        </w:rPr>
+        <mc:AlternateContent>
+          <mc:Choice Requires="wps">
+            <w:drawing>
+              <wp:anchor distT="0" distB="0" distL="114300" distR="114300" simplePos="0" relativeHeight="251836416" behindDoc="0" locked="0" layoutInCell="1" allowOverlap="1" wp14:anchorId="000D6F01" wp14:editId="3DDCC277">
+                <wp:simplePos x="0" y="0"/>
+                <wp:positionH relativeFrom="column">
+                  <wp:posOffset>485775</wp:posOffset>
+                </wp:positionH>
+                <wp:positionV relativeFrom="paragraph">
+                  <wp:posOffset>-157162</wp:posOffset>
+                </wp:positionV>
+                <wp:extent cx="752475" cy="643890"/>
+                <wp:effectExtent l="19050" t="19050" r="66675" b="1527810"/>
+                <wp:wrapNone/>
+                <wp:docPr id="91" name="Callout: Line 91"/>
+                <wp:cNvGraphicFramePr/>
+                <a:graphic xmlns:a="http://schemas.openxmlformats.org/drawingml/2006/main">
+                  <a:graphicData uri="http://schemas.microsoft.com/office/word/2010/wordprocessingShape">
+                    <wps:wsp>
+                      <wps:cNvSpPr/>
+                      <wps:spPr>
+                        <a:xfrm>
+                          <a:off x="0" y="0"/>
+                          <a:ext cx="752475" cy="643890"/>
+                        </a:xfrm>
+                        <a:prstGeom prst="borderCallout1">
+                          <a:avLst>
+                            <a:gd name="adj1" fmla="val 98131"/>
+                            <a:gd name="adj2" fmla="val 67518"/>
+                            <a:gd name="adj3" fmla="val 330964"/>
+                            <a:gd name="adj4" fmla="val 103402"/>
+                          </a:avLst>
+                        </a:prstGeom>
+                        <a:solidFill>
+                          <a:schemeClr val="bg1"/>
+                        </a:solidFill>
+                        <a:ln w="28575">
+                          <a:solidFill>
+                            <a:srgbClr val="FF0000"/>
+                          </a:solidFill>
+                        </a:ln>
+                      </wps:spPr>
+                      <wps:style>
+                        <a:lnRef idx="2">
+                          <a:schemeClr val="accent1">
+                            <a:shade val="50000"/>
+                          </a:schemeClr>
+                        </a:lnRef>
+                        <a:fillRef idx="1">
+                          <a:schemeClr val="accent1"/>
+                        </a:fillRef>
+                        <a:effectRef idx="0">
+                          <a:schemeClr val="accent1"/>
+                        </a:effectRef>
+                        <a:fontRef idx="minor">
+                          <a:schemeClr val="lt1"/>
+                        </a:fontRef>
+                      </wps:style>
+                      <wps:txbx>
+                        <w:txbxContent>
+                          <w:p>
+                            <w:pPr>
+                              <w:spacing w:after="0"/>
+                              <w:rPr>
+                                <w:rFonts w:ascii="Calibri" w:hAnsi="Calibri" w:cs="Calibri"/>
+                                <w:color w:val="000000"/>
+                                <w:shd w:val="clear" w:color="auto" w:fill="FFFFFF"/>
+                              </w:rPr>
+                            </w:pPr>
+                            <w:r>
+                              <w:rPr>
+                                <w:rFonts w:ascii="Calibri" w:hAnsi="Calibri" w:cs="Calibri"/>
+                                <w:color w:val="000000"/>
+                                <w:shd w:val="clear" w:color="auto" w:fill="FFFFFF"/>
+                              </w:rPr>
+                              <w:t>LC07A 63K E01R</w:t>
+                            </w:r>
+                          </w:p>
+                          <w:p>
+                            <w:pPr>
+                              <w:spacing w:after="0"/>
+                              <w:rPr>
+                                <w:color w:val="000000" w:themeColor="text1"/>
+                              </w:rPr>
+                            </w:pPr>
+                            <w:r>
+                              <w:rPr>
+                                <w:color w:val="000000" w:themeColor="text1"/>
+                              </w:rPr>
+                              <w:t>Ref: #27</w:t>
+                            </w:r>
+                          </w:p>
+                        </w:txbxContent>
+                      </wps:txbx>
+                      <wps:bodyPr rot="0" spcFirstLastPara="0" vertOverflow="overflow" horzOverflow="overflow" vert="horz" wrap="square" lIns="91440" tIns="45720" rIns="91440" bIns="45720" numCol="1" spcCol="0" rtlCol="0" fromWordArt="0" anchor="ctr" anchorCtr="0" forceAA="0" compatLnSpc="1">
+                        <a:prstTxWarp prst="textNoShape">
+                          <a:avLst/>
+                        </a:prstTxWarp>
+                        <a:noAutofit/>
+                      </wps:bodyPr>
+                    </wps:wsp>
+                  </a:graphicData>
+                </a:graphic>
+                <wp14:sizeRelH relativeFrom="margin">
+                  <wp14:pctWidth>0</wp14:pctWidth>
+                </wp14:sizeRelH>
+                <wp14:sizeRelV relativeFrom="margin">
+                  <wp14:pctHeight>0</wp14:pctHeight>
+                </wp14:sizeRelV>
+              </wp:anchor>
+            </w:drawing>
+          </mc:Choice>
+          <mc:Fallback>
+            <w:pict>
+              <v:shape w14:anchorId="000D6F01" id="Callout: Line 91" o:spid="_x0000_s1068" type="#_x0000_t47" style="position:absolute;margin-left:38.25pt;margin-top:-12.35pt;width:59.25pt;height:50.7pt;z-index:251836416;visibility:visible;mso-wrap-style:square;mso-width-percent:0;mso-height-percent:0;mso-wrap-distance-left:9pt;mso-wrap-distance-top:0;mso-wrap-distance-right:9pt;mso-wrap-distance-bottom:0;mso-position-horizontal:absolute;mso-position-horizontal-relative:text;mso-position-vertical:absolute;mso-position-vertical-relative:text;mso-width-percent:0;mso-height-percent:0;mso-width-relative:margin;mso-height-relative:margin;v-text-anchor:middle" o:gfxdata="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" adj="22335,71488,14584,21196" fillcolor="white [3212]" strokecolor="red" strokeweight="2.25pt">
+                <v:textbox>
+                  <w:txbxContent>
+                    <w:p>
+                      <w:pPr>
+                        <w:spacing w:after="0"/>
+                        <w:rPr>
+                          <w:rFonts w:ascii="Calibri" w:hAnsi="Calibri" w:cs="Calibri"/>
+                          <w:color w:val="000000"/>
+                          <w:shd w:val="clear" w:color="auto" w:fill="FFFFFF"/>
+                        </w:rPr>
+                      </w:pPr>
+                      <w:r>
+                        <w:rPr>
+                          <w:rFonts w:ascii="Calibri" w:hAnsi="Calibri" w:cs="Calibri"/>
+                          <w:color w:val="000000"/>
+                          <w:shd w:val="clear" w:color="auto" w:fill="FFFFFF"/>
+                        </w:rPr>
+                        <w:t>LC07A 63K E01R</w:t>
+                      </w:r>
+                    </w:p>
+                    <w:p>
+                      <w:pPr>
+                        <w:spacing w:after="0"/>
+                        <w:rPr>
+                          <w:color w:val="000000" w:themeColor="text1"/>
+                        </w:rPr>
+                      </w:pPr>
+                      <w:r>
+                        <w:rPr>
+                          <w:color w:val="000000" w:themeColor="text1"/>
+                        </w:rPr>
+                        <w:t>Ref: #27</w:t>
+                      </w:r>
+                    </w:p>
+                  </w:txbxContent>
+                </v:textbox>
+                <o:callout v:ext="edit" minusx="t" minusy="t"/>
+              </v:shape>
+            </w:pict>
+          </mc:Fallback>
+        </mc:AlternateContent>
+      </w:r>
+      <w:r>
+        <w:rPr>
+          <w:noProof/>
+        </w:rPr>
+        <mc:AlternateContent>
+          <mc:Choice Requires="wps">
+            <w:drawing>
+              <wp:anchor distT="0" distB="0" distL="114300" distR="114300" simplePos="0" relativeHeight="251834368" behindDoc="0" locked="0" layoutInCell="1" allowOverlap="1" wp14:anchorId="03466405" wp14:editId="2B4C8939">
+                <wp:simplePos x="0" y="0"/>
+                <wp:positionH relativeFrom="column">
+                  <wp:posOffset>485775</wp:posOffset>
+                </wp:positionH>
+                <wp:positionV relativeFrom="paragraph">
+                  <wp:posOffset>-157162</wp:posOffset>
+                </wp:positionV>
+                <wp:extent cx="752475" cy="643890"/>
+                <wp:effectExtent l="19050" t="19050" r="28575" b="1051560"/>
+                <wp:wrapNone/>
+                <wp:docPr id="89" name="Callout: Line 89"/>
+                <wp:cNvGraphicFramePr/>
+                <a:graphic xmlns:a="http://schemas.openxmlformats.org/drawingml/2006/main">
+                  <a:graphicData uri="http://schemas.microsoft.com/office/word/2010/wordprocessingShape">
+                    <wps:wsp>
+                      <wps:cNvSpPr/>
+                      <wps:spPr>
+                        <a:xfrm>
+                          <a:off x="0" y="0"/>
+                          <a:ext cx="752475" cy="643890"/>
+                        </a:xfrm>
+                        <a:prstGeom prst="borderCallout1">
+                          <a:avLst>
+                            <a:gd name="adj1" fmla="val 98131"/>
+                            <a:gd name="adj2" fmla="val 67518"/>
+                            <a:gd name="adj3" fmla="val 256999"/>
+                            <a:gd name="adj4" fmla="val 81250"/>
+                          </a:avLst>
+                        </a:prstGeom>
+                        <a:solidFill>
+                          <a:schemeClr val="bg1"/>
+                        </a:solidFill>
+                        <a:ln w="28575">
+                          <a:solidFill>
+                            <a:srgbClr val="FF0000"/>
+                          </a:solidFill>
+                        </a:ln>
+                      </wps:spPr>
+                      <wps:style>
+                        <a:lnRef idx="2">
+                          <a:schemeClr val="accent1">
+                            <a:shade val="50000"/>
+                          </a:schemeClr>
+                        </a:lnRef>
+                        <a:fillRef idx="1">
+                          <a:schemeClr val="accent1"/>
+                        </a:fillRef>
+                        <a:effectRef idx="0">
+                          <a:schemeClr val="accent1"/>
+                        </a:effectRef>
+                        <a:fontRef idx="minor">
+                          <a:schemeClr val="lt1"/>
+                        </a:fontRef>
+                      </wps:style>
+                      <wps:txbx>
+                        <w:txbxContent>
+                          <w:p>
+                            <w:pPr>
+                              <w:spacing w:after="0"/>
+                              <w:rPr>
+                                <w:rFonts w:ascii="Calibri" w:hAnsi="Calibri" w:cs="Calibri"/>
+                                <w:color w:val="000000"/>
+                                <w:shd w:val="clear" w:color="auto" w:fill="FFFFFF"/>
+                              </w:rPr>
+                            </w:pPr>
+                            <w:r>
+                              <w:rPr>
+                                <w:rFonts w:ascii="Calibri" w:hAnsi="Calibri" w:cs="Calibri"/>
+                                <w:color w:val="000000"/>
+                                <w:shd w:val="clear" w:color="auto" w:fill="FFFFFF"/>
+                              </w:rPr>
+                              <w:t>LC07A 63K E01R</w:t>
+                            </w:r>
+                          </w:p>
+                          <w:p>
+                            <w:pPr>
+                              <w:spacing w:after="0"/>
+                              <w:rPr>
+                                <w:color w:val="000000" w:themeColor="text1"/>
+                              </w:rPr>
+                            </w:pPr>
+                            <w:r>
+                              <w:rPr>
+                                <w:color w:val="000000" w:themeColor="text1"/>
+                              </w:rPr>
+                              <w:t>Ref: #2</w:t>
+                            </w:r>
+                            <w:r>
+                              <w:rPr>
+                                <w:color w:val="000000" w:themeColor="text1"/>
+                              </w:rPr>
+                              <w:t>7</w:t>
+                            </w:r>
+                          </w:p>
+                        </w:txbxContent>
+                      </wps:txbx>
+                      <wps:bodyPr rot="0" spcFirstLastPara="0" vertOverflow="overflow" horzOverflow="overflow" vert="horz" wrap="square" lIns="91440" tIns="45720" rIns="91440" bIns="45720" numCol="1" spcCol="0" rtlCol="0" fromWordArt="0" anchor="ctr" anchorCtr="0" forceAA="0" compatLnSpc="1">
+                        <a:prstTxWarp prst="textNoShape">
+                          <a:avLst/>
+                        </a:prstTxWarp>
+                        <a:noAutofit/>
+                      </wps:bodyPr>
+                    </wps:wsp>
+                  </a:graphicData>
+                </a:graphic>
+                <wp14:sizeRelH relativeFrom="margin">
+                  <wp14:pctWidth>0</wp14:pctWidth>
+                </wp14:sizeRelH>
+                <wp14:sizeRelV relativeFrom="margin">
+                  <wp14:pctHeight>0</wp14:pctHeight>
+                </wp14:sizeRelV>
+              </wp:anchor>
+            </w:drawing>
+          </mc:Choice>
+          <mc:Fallback>
+            <w:pict>
+              <v:shape w14:anchorId="03466405" id="Callout: Line 89" o:spid="_x0000_s1069" type="#_x0000_t47" style="position:absolute;margin-left:38.25pt;margin-top:-12.35pt;width:59.25pt;height:50.7pt;z-index:251834368;visibility:visible;mso-wrap-style:square;mso-width-percent:0;mso-height-percent:0;mso-wrap-distance-left:9pt;mso-wrap-distance-top:0;mso-wrap-distance-right:9pt;mso-wrap-distance-bottom:0;mso-position-horizontal:absolute;mso-position-horizontal-relative:text;mso-position-vertical:absolute;mso-position-vertical-relative:text;mso-width-percent:0;mso-height-percent:0;mso-width-relative:margin;mso-height-relative:margin;v-text-anchor:middle" o:gfxdata="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" adj="17550,55512,14584,21196" fillcolor="white [3212]" strokecolor="red" strokeweight="2.25pt">
+                <v:textbox>
+                  <w:txbxContent>
+                    <w:p>
+                      <w:pPr>
+                        <w:spacing w:after="0"/>
+                        <w:rPr>
+                          <w:rFonts w:ascii="Calibri" w:hAnsi="Calibri" w:cs="Calibri"/>
+                          <w:color w:val="000000"/>
+                          <w:shd w:val="clear" w:color="auto" w:fill="FFFFFF"/>
+                        </w:rPr>
+                      </w:pPr>
+                      <w:r>
+                        <w:rPr>
+                          <w:rFonts w:ascii="Calibri" w:hAnsi="Calibri" w:cs="Calibri"/>
+                          <w:color w:val="000000"/>
+                          <w:shd w:val="clear" w:color="auto" w:fill="FFFFFF"/>
+                        </w:rPr>
+                        <w:t>LC07A 63K E01R</w:t>
+                      </w:r>
+                    </w:p>
+                    <w:p>
+                      <w:pPr>
+                        <w:spacing w:after="0"/>
+                        <w:rPr>
+                          <w:color w:val="000000" w:themeColor="text1"/>
+                        </w:rPr>
+                      </w:pPr>
+                      <w:r>
+                        <w:rPr>
+                          <w:color w:val="000000" w:themeColor="text1"/>
+                        </w:rPr>
+                        <w:t>Ref: #2</w:t>
+                      </w:r>
+                      <w:r>
+                        <w:rPr>
+                          <w:color w:val="000000" w:themeColor="text1"/>
+                        </w:rPr>
+                        <w:t>7</w:t>
+                      </w:r>
+                    </w:p>
+                  </w:txbxContent>
+                </v:textbox>
+                <o:callout v:ext="edit" minusx="t" minusy="t"/>
+              </v:shape>
+            </w:pict>
+          </mc:Fallback>
+        </mc:AlternateContent>
+      </w:r>
+      <w:r>
+        <w:rPr>
+          <w:noProof/>
+        </w:rPr>
+        <mc:AlternateContent>
+          <mc:Choice Requires="wps">
+            <w:drawing>
+              <wp:anchor distT="0" distB="0" distL="114300" distR="114300" simplePos="0" relativeHeight="251820032" behindDoc="0" locked="0" layoutInCell="1" allowOverlap="1" wp14:anchorId="4EFF380D" wp14:editId="713686D8">
+                <wp:simplePos x="0" y="0"/>
+                <wp:positionH relativeFrom="column">
+                  <wp:posOffset>-314325</wp:posOffset>
+                </wp:positionH>
+                <wp:positionV relativeFrom="paragraph">
+                  <wp:posOffset>-157480</wp:posOffset>
+                </wp:positionV>
+                <wp:extent cx="709295" cy="643890"/>
+                <wp:effectExtent l="19050" t="19050" r="414655" b="1280160"/>
+                <wp:wrapNone/>
+                <wp:docPr id="53" name="Callout: Line 53"/>
+                <wp:cNvGraphicFramePr/>
+                <a:graphic xmlns:a="http://schemas.openxmlformats.org/drawingml/2006/main">
+                  <a:graphicData uri="http://schemas.microsoft.com/office/word/2010/wordprocessingShape">
+                    <wps:wsp>
+                      <wps:cNvSpPr/>
+                      <wps:spPr>
+                        <a:xfrm>
+                          <a:off x="0" y="0"/>
+                          <a:ext cx="709295" cy="643890"/>
+                        </a:xfrm>
+                        <a:prstGeom prst="borderCallout1">
+                          <a:avLst>
+                            <a:gd name="adj1" fmla="val 98131"/>
+                            <a:gd name="adj2" fmla="val 67518"/>
+                            <a:gd name="adj3" fmla="val 293241"/>
+                            <a:gd name="adj4" fmla="val 154437"/>
+                          </a:avLst>
+                        </a:prstGeom>
+                        <a:solidFill>
+                          <a:schemeClr val="bg1"/>
+                        </a:solidFill>
+                        <a:ln w="28575">
+                          <a:solidFill>
+                            <a:srgbClr val="FF0000"/>
+                          </a:solidFill>
+                        </a:ln>
+                      </wps:spPr>
+                      <wps:style>
+                        <a:lnRef idx="2">
+                          <a:schemeClr val="accent1">
+                            <a:shade val="50000"/>
+                          </a:schemeClr>
+                        </a:lnRef>
+                        <a:fillRef idx="1">
+                          <a:schemeClr val="accent1"/>
+                        </a:fillRef>
+                        <a:effectRef idx="0">
+                          <a:schemeClr val="accent1"/>
+                        </a:effectRef>
+                        <a:fontRef idx="minor">
+                          <a:schemeClr val="lt1"/>
+                        </a:fontRef>
+                      </wps:style>
+                      <wps:txbx>
+                        <w:txbxContent>
+                          <w:p>
+                            <w:pPr>
+                              <w:spacing w:after="0"/>
+                              <w:rPr>
+                                <w:rFonts w:ascii="Calibri" w:hAnsi="Calibri" w:cs="Calibri"/>
+                                <w:color w:val="000000"/>
+                                <w:shd w:val="clear" w:color="auto" w:fill="FFFFFF"/>
+                              </w:rPr>
+                            </w:pPr>
+                            <w:r>
+                              <w:rPr>
+                                <w:rFonts w:ascii="Calibri" w:hAnsi="Calibri" w:cs="Calibri"/>
+                                <w:color w:val="000000"/>
+                                <w:shd w:val="clear" w:color="auto" w:fill="FFFFFF"/>
+                              </w:rPr>
+                              <w:t>V</w:t>
+                            </w:r>
+                            <w:r>
+                              <w:rPr>
+                                <w:rFonts w:ascii="Calibri" w:hAnsi="Calibri" w:cs="Calibri"/>
+                                <w:color w:val="000000"/>
+                                <w:shd w:val="clear" w:color="auto" w:fill="FFFFFF"/>
+                              </w:rPr>
+                              <w:t>D</w:t>
+                            </w:r>
+                            <w:r>
+                              <w:rPr>
+                                <w:rFonts w:ascii="Calibri" w:hAnsi="Calibri" w:cs="Calibri"/>
+                                <w:color w:val="000000"/>
+                                <w:shd w:val="clear" w:color="auto" w:fill="FFFFFF"/>
+                              </w:rPr>
+                              <w:t>251 58M L6E</w:t>
+                            </w:r>
+                          </w:p>
+                          <w:p>
+                            <w:pPr>
+                              <w:spacing w:after="0"/>
+                              <w:rPr>
+                                <w:color w:val="000000" w:themeColor="text1"/>
+                              </w:rPr>
+                            </w:pPr>
+                            <w:r>
+                              <w:rPr>
+                                <w:color w:val="000000" w:themeColor="text1"/>
+                              </w:rPr>
+                              <w:t>Ref: #</w:t>
+                            </w:r>
+                            <w:r>
+                              <w:rPr>
+                                <w:color w:val="000000" w:themeColor="text1"/>
+                              </w:rPr>
+                              <w:t>2</w:t>
+                            </w:r>
+                            <w:r>
+                              <w:rPr>
+                                <w:color w:val="000000" w:themeColor="text1"/>
+                              </w:rPr>
+                              <w:t>8</w:t>
+                            </w:r>
+                          </w:p>
+                        </w:txbxContent>
+                      </wps:txbx>
+                      <wps:bodyPr rot="0" spcFirstLastPara="0" vertOverflow="overflow" horzOverflow="overflow" vert="horz" wrap="square" lIns="91440" tIns="45720" rIns="91440" bIns="45720" numCol="1" spcCol="0" rtlCol="0" fromWordArt="0" anchor="ctr" anchorCtr="0" forceAA="0" compatLnSpc="1">
+                        <a:prstTxWarp prst="textNoShape">
+                          <a:avLst/>
+                        </a:prstTxWarp>
+                        <a:noAutofit/>
+                      </wps:bodyPr>
+                    </wps:wsp>
+                  </a:graphicData>
+                </a:graphic>
+                <wp14:sizeRelH relativeFrom="margin">
+                  <wp14:pctWidth>0</wp14:pctWidth>
+                </wp14:sizeRelH>
+                <wp14:sizeRelV relativeFrom="margin">
+                  <wp14:pctHeight>0</wp14:pctHeight>
+                </wp14:sizeRelV>
+              </wp:anchor>
+            </w:drawing>
+          </mc:Choice>
+          <mc:Fallback>
+            <w:pict>
+              <v:shape w14:anchorId="4EFF380D" id="Callout: Line 53" o:spid="_x0000_s1070" type="#_x0000_t47" style="position:absolute;margin-left:-24.75pt;margin-top:-12.4pt;width:55.85pt;height:50.7pt;z-index:251820032;visibility:visible;mso-wrap-style:square;mso-width-percent:0;mso-height-percent:0;mso-wrap-distance-left:9pt;mso-wrap-distance-top:0;mso-wrap-distance-right:9pt;mso-wrap-distance-bottom:0;mso-position-horizontal:absolute;mso-position-horizontal-relative:text;mso-position-vertical:absolute;mso-position-vertical-relative:text;mso-width-percent:0;mso-height-percent:0;mso-width-relative:margin;mso-height-relative:margin;v-text-anchor:middle" o:gfxdata="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" adj="33358,63340,14584,21196" fillcolor="white [3212]" strokecolor="red" strokeweight="2.25pt">
+                <v:textbox>
+                  <w:txbxContent>
+                    <w:p>
+                      <w:pPr>
+                        <w:spacing w:after="0"/>
+                        <w:rPr>
+                          <w:rFonts w:ascii="Calibri" w:hAnsi="Calibri" w:cs="Calibri"/>
+                          <w:color w:val="000000"/>
+                          <w:shd w:val="clear" w:color="auto" w:fill="FFFFFF"/>
+                        </w:rPr>
+                      </w:pPr>
+                      <w:r>
+                        <w:rPr>
+                          <w:rFonts w:ascii="Calibri" w:hAnsi="Calibri" w:cs="Calibri"/>
+                          <w:color w:val="000000"/>
+                          <w:shd w:val="clear" w:color="auto" w:fill="FFFFFF"/>
+                        </w:rPr>
+                        <w:t>V</w:t>
+                      </w:r>
+                      <w:r>
+                        <w:rPr>
+                          <w:rFonts w:ascii="Calibri" w:hAnsi="Calibri" w:cs="Calibri"/>
+                          <w:color w:val="000000"/>
+                          <w:shd w:val="clear" w:color="auto" w:fill="FFFFFF"/>
+                        </w:rPr>
+                        <w:t>D</w:t>
+                      </w:r>
+                      <w:r>
+                        <w:rPr>
+                          <w:rFonts w:ascii="Calibri" w:hAnsi="Calibri" w:cs="Calibri"/>
+                          <w:color w:val="000000"/>
+                          <w:shd w:val="clear" w:color="auto" w:fill="FFFFFF"/>
+                        </w:rPr>
+                        <w:t>251 58M L6E</w:t>
+                      </w:r>
+                    </w:p>
+                    <w:p>
+                      <w:pPr>
+                        <w:spacing w:after="0"/>
+                        <w:rPr>
+                          <w:color w:val="000000" w:themeColor="text1"/>
+                        </w:rPr>
+                      </w:pPr>
+                      <w:r>
+                        <w:rPr>
+                          <w:color w:val="000000" w:themeColor="text1"/>
+                        </w:rPr>
+                        <w:t>Ref: #</w:t>
+                      </w:r>
+                      <w:r>
+                        <w:rPr>
+                          <w:color w:val="000000" w:themeColor="text1"/>
+                        </w:rPr>
+                        <w:t>2</w:t>
+                      </w:r>
+                      <w:r>
+                        <w:rPr>
+                          <w:color w:val="000000" w:themeColor="text1"/>
+                        </w:rPr>
+                        <w:t>8</w:t>
+                      </w:r>
+                    </w:p>
+                  </w:txbxContent>
+                </v:textbox>
+                <o:callout v:ext="edit" minusx="t" minusy="t"/>
+              </v:shape>
+            </w:pict>
+          </mc:Fallback>
+        </mc:AlternateContent>
+      </w:r>
+    </w:p>
+    <w:p/>
+    <w:p>
+      <w:r>
+        <w:rPr>
+          <w:noProof/>
+        </w:rPr>
+        <mc:AlternateContent>
+          <mc:Choice Requires="wps">
+            <w:drawing>
+              <wp:anchor distT="0" distB="0" distL="114300" distR="114300" simplePos="0" relativeHeight="251824128" behindDoc="0" locked="0" layoutInCell="1" allowOverlap="1" wp14:anchorId="2954DADA" wp14:editId="4E849974">
+                <wp:simplePos x="0" y="0"/>
+                <wp:positionH relativeFrom="column">
+                  <wp:posOffset>1339215</wp:posOffset>
+                </wp:positionH>
+                <wp:positionV relativeFrom="paragraph">
+                  <wp:posOffset>923290</wp:posOffset>
+                </wp:positionV>
+                <wp:extent cx="298695" cy="457568"/>
+                <wp:effectExtent l="19050" t="19050" r="25400" b="19050"/>
+                <wp:wrapNone/>
+                <wp:docPr id="81" name="Rectangle 81"/>
+                <wp:cNvGraphicFramePr/>
+                <a:graphic xmlns:a="http://schemas.openxmlformats.org/drawingml/2006/main">
+                  <a:graphicData uri="http://schemas.microsoft.com/office/word/2010/wordprocessingShape">
+                    <wps:wsp>
+                      <wps:cNvSpPr/>
+                      <wps:spPr>
+                        <a:xfrm>
+                          <a:off x="0" y="0"/>
+                          <a:ext cx="298695" cy="457568"/>
+                        </a:xfrm>
+                        <a:prstGeom prst="rect">
+                          <a:avLst/>
+                        </a:prstGeom>
+                        <a:solidFill>
+                          <a:srgbClr val="FF0000">
+                            <a:alpha val="20000"/>
+                          </a:srgbClr>
+                        </a:solidFill>
+                        <a:ln w="28575">
+                          <a:solidFill>
+                            <a:srgbClr val="FF0000"/>
+                          </a:solidFill>
+                        </a:ln>
+                      </wps:spPr>
+                      <wps:style>
+                        <a:lnRef idx="2">
+                          <a:schemeClr val="accent1">
+                            <a:shade val="50000"/>
+                          </a:schemeClr>
+                        </a:lnRef>
+                        <a:fillRef idx="1">
+                          <a:schemeClr val="accent1"/>
+                        </a:fillRef>
+                        <a:effectRef idx="0">
+                          <a:schemeClr val="accent1"/>
+                        </a:effectRef>
+                        <a:fontRef idx="minor">
+                          <a:schemeClr val="lt1"/>
+                        </a:fontRef>
+                      </wps:style>
+                      <wps:bodyPr rot="0" spcFirstLastPara="0" vertOverflow="overflow" horzOverflow="overflow" vert="horz" wrap="square" lIns="91440" tIns="45720" rIns="91440" bIns="45720" numCol="1" spcCol="0" rtlCol="0" fromWordArt="0" anchor="ctr" anchorCtr="0" forceAA="0" compatLnSpc="1">
+                        <a:prstTxWarp prst="textNoShape">
+                          <a:avLst/>
+                        </a:prstTxWarp>
+                        <a:noAutofit/>
+                      </wps:bodyPr>
+                    </wps:wsp>
+                  </a:graphicData>
+                </a:graphic>
+                <wp14:sizeRelH relativeFrom="margin">
+                  <wp14:pctWidth>0</wp14:pctWidth>
+                </wp14:sizeRelH>
+                <wp14:sizeRelV relativeFrom="margin">
+                  <wp14:pctHeight>0</wp14:pctHeight>
+                </wp14:sizeRelV>
+              </wp:anchor>
+            </w:drawing>
+          </mc:Choice>
+          <mc:Fallback>
+            <w:pict>
+              <v:rect w14:anchorId="68FF0CB2" id="Rectangle 81" o:spid="_x0000_s1026" style="position:absolute;margin-left:105.45pt;margin-top:72.7pt;width:23.5pt;height:36.05pt;z-index:251824128;visibility:visible;mso-wrap-style:square;mso-width-percent:0;mso-height-percent:0;mso-wrap-distance-left:9pt;mso-wrap-distance-top:0;mso-wrap-distance-right:9pt;mso-wrap-distance-bottom:0;mso-position-horizontal:absolute;mso-position-horizontal-relative:text;mso-position-vertical:absolute;mso-position-vertical-relative:text;mso-width-percent:0;mso-height-percent:0;mso-width-relative:margin;mso-height-relative:margin;v-text-anchor:middle" o:gfxdata="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" fillcolor="red" strokecolor="red" strokeweight="2.25pt">
+                <v:fill opacity="13107f"/>
+              </v:rect>
+            </w:pict>
+          </mc:Fallback>
+        </mc:AlternateContent>
+      </w:r>
+      <w:r>
+        <w:rPr>
+          <w:noProof/>
+        </w:rPr>
+        <mc:AlternateContent>
+          <mc:Choice Requires="wps">
+            <w:drawing>
+              <wp:anchor distT="0" distB="0" distL="114300" distR="114300" simplePos="0" relativeHeight="251832320" behindDoc="0" locked="0" layoutInCell="1" allowOverlap="1" wp14:anchorId="77AFD0BB" wp14:editId="34B5D8F1">
+                <wp:simplePos x="0" y="0"/>
+                <wp:positionH relativeFrom="column">
+                  <wp:posOffset>3412299</wp:posOffset>
+                </wp:positionH>
+                <wp:positionV relativeFrom="paragraph">
+                  <wp:posOffset>1947398</wp:posOffset>
+                </wp:positionV>
+                <wp:extent cx="563483" cy="577605"/>
+                <wp:effectExtent l="19050" t="19050" r="27305" b="13335"/>
+                <wp:wrapNone/>
+                <wp:docPr id="88" name="Rectangle 88"/>
+                <wp:cNvGraphicFramePr/>
+                <a:graphic xmlns:a="http://schemas.openxmlformats.org/drawingml/2006/main">
+                  <a:graphicData uri="http://schemas.microsoft.com/office/word/2010/wordprocessingShape">
+                    <wps:wsp>
+                      <wps:cNvSpPr/>
+                      <wps:spPr>
+                        <a:xfrm>
+                          <a:off x="0" y="0"/>
+                          <a:ext cx="563483" cy="577605"/>
+                        </a:xfrm>
+                        <a:prstGeom prst="rect">
+                          <a:avLst/>
+                        </a:prstGeom>
+                        <a:solidFill>
+                          <a:srgbClr val="FF0000">
+                            <a:alpha val="20000"/>
+                          </a:srgbClr>
+                        </a:solidFill>
+                        <a:ln w="28575">
+                          <a:solidFill>
+                            <a:srgbClr val="FF0000"/>
+                          </a:solidFill>
+                        </a:ln>
+                      </wps:spPr>
+                      <wps:style>
+                        <a:lnRef idx="2">
+                          <a:schemeClr val="accent1">
+                            <a:shade val="50000"/>
+                          </a:schemeClr>
+                        </a:lnRef>
+                        <a:fillRef idx="1">
+                          <a:schemeClr val="accent1"/>
+                        </a:fillRef>
+                        <a:effectRef idx="0">
+                          <a:schemeClr val="accent1"/>
+                        </a:effectRef>
+                        <a:fontRef idx="minor">
+                          <a:schemeClr val="lt1"/>
+                        </a:fontRef>
+                      </wps:style>
+                      <wps:bodyPr rot="0" spcFirstLastPara="0" vertOverflow="overflow" horzOverflow="overflow" vert="horz" wrap="square" lIns="91440" tIns="45720" rIns="91440" bIns="45720" numCol="1" spcCol="0" rtlCol="0" fromWordArt="0" anchor="ctr" anchorCtr="0" forceAA="0" compatLnSpc="1">
+                        <a:prstTxWarp prst="textNoShape">
+                          <a:avLst/>
+                        </a:prstTxWarp>
+                        <a:noAutofit/>
+                      </wps:bodyPr>
+                    </wps:wsp>
+                  </a:graphicData>
+                </a:graphic>
+                <wp14:sizeRelH relativeFrom="margin">
+                  <wp14:pctWidth>0</wp14:pctWidth>
+                </wp14:sizeRelH>
+                <wp14:sizeRelV relativeFrom="margin">
+                  <wp14:pctHeight>0</wp14:pctHeight>
+                </wp14:sizeRelV>
+              </wp:anchor>
+            </w:drawing>
+          </mc:Choice>
+          <mc:Fallback>
+            <w:pict>
+              <v:rect w14:anchorId="02DB4DD6" id="Rectangle 88" o:spid="_x0000_s1026" style="position:absolute;margin-left:268.7pt;margin-top:153.35pt;width:44.35pt;height:45.5pt;z-index:251832320;visibility:visible;mso-wrap-style:square;mso-width-percent:0;mso-height-percent:0;mso-wrap-distance-left:9pt;mso-wrap-distance-top:0;mso-wrap-distance-right:9pt;mso-wrap-distance-bottom:0;mso-position-horizontal:absolute;mso-position-horizontal-relative:text;mso-position-vertical:absolute;mso-position-vertical-relative:text;mso-width-percent:0;mso-height-percent:0;mso-width-relative:margin;mso-height-relative:margin;v-text-anchor:middle" o:gfxdata="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" fillcolor="red" strokecolor="red" strokeweight="2.25pt">
+                <v:fill opacity="13107f"/>
+              </v:rect>
+            </w:pict>
+          </mc:Fallback>
+        </mc:AlternateContent>
+      </w:r>
+      <w:r>
+        <w:rPr>
+          <w:noProof/>
+        </w:rPr>
+        <mc:AlternateContent>
+          <mc:Choice Requires="wps">
+            <w:drawing>
+              <wp:anchor distT="0" distB="0" distL="114300" distR="114300" simplePos="0" relativeHeight="251830272" behindDoc="0" locked="0" layoutInCell="1" allowOverlap="1" wp14:anchorId="62ADE688" wp14:editId="7CEC1828">
+                <wp:simplePos x="0" y="0"/>
+                <wp:positionH relativeFrom="column">
+                  <wp:posOffset>947572</wp:posOffset>
+                </wp:positionH>
+                <wp:positionV relativeFrom="paragraph">
+                  <wp:posOffset>1985980</wp:posOffset>
+                </wp:positionV>
+                <wp:extent cx="563483" cy="577605"/>
+                <wp:effectExtent l="19050" t="19050" r="27305" b="13335"/>
+                <wp:wrapNone/>
+                <wp:docPr id="87" name="Rectangle 87"/>
+                <wp:cNvGraphicFramePr/>
+                <a:graphic xmlns:a="http://schemas.openxmlformats.org/drawingml/2006/main">
+                  <a:graphicData uri="http://schemas.microsoft.com/office/word/2010/wordprocessingShape">
+                    <wps:wsp>
+                      <wps:cNvSpPr/>
+                      <wps:spPr>
+                        <a:xfrm>
+                          <a:off x="0" y="0"/>
+                          <a:ext cx="563483" cy="577605"/>
+                        </a:xfrm>
+                        <a:prstGeom prst="rect">
+                          <a:avLst/>
+                        </a:prstGeom>
+                        <a:solidFill>
+                          <a:srgbClr val="FF0000">
+                            <a:alpha val="20000"/>
+                          </a:srgbClr>
+                        </a:solidFill>
+                        <a:ln w="28575">
+                          <a:solidFill>
+                            <a:srgbClr val="FF0000"/>
+                          </a:solidFill>
+                        </a:ln>
+                      </wps:spPr>
+                      <wps:style>
+                        <a:lnRef idx="2">
+                          <a:schemeClr val="accent1">
+                            <a:shade val="50000"/>
+                          </a:schemeClr>
+                        </a:lnRef>
+                        <a:fillRef idx="1">
+                          <a:schemeClr val="accent1"/>
+                        </a:fillRef>
+                        <a:effectRef idx="0">
+                          <a:schemeClr val="accent1"/>
+                        </a:effectRef>
+                        <a:fontRef idx="minor">
+                          <a:schemeClr val="lt1"/>
+                        </a:fontRef>
+                      </wps:style>
+                      <wps:bodyPr rot="0" spcFirstLastPara="0" vertOverflow="overflow" horzOverflow="overflow" vert="horz" wrap="square" lIns="91440" tIns="45720" rIns="91440" bIns="45720" numCol="1" spcCol="0" rtlCol="0" fromWordArt="0" anchor="ctr" anchorCtr="0" forceAA="0" compatLnSpc="1">
+                        <a:prstTxWarp prst="textNoShape">
+                          <a:avLst/>
+                        </a:prstTxWarp>
+                        <a:noAutofit/>
+                      </wps:bodyPr>
+                    </wps:wsp>
+                  </a:graphicData>
+                </a:graphic>
+                <wp14:sizeRelH relativeFrom="margin">
+                  <wp14:pctWidth>0</wp14:pctWidth>
+                </wp14:sizeRelH>
+                <wp14:sizeRelV relativeFrom="margin">
+                  <wp14:pctHeight>0</wp14:pctHeight>
+                </wp14:sizeRelV>
+              </wp:anchor>
+            </w:drawing>
+          </mc:Choice>
+          <mc:Fallback>
+            <w:pict>
+              <v:rect w14:anchorId="282CC250" id="Rectangle 87" o:spid="_x0000_s1026" style="position:absolute;margin-left:74.6pt;margin-top:156.4pt;width:44.35pt;height:45.5pt;z-index:251830272;visibility:visible;mso-wrap-style:square;mso-width-percent:0;mso-height-percent:0;mso-wrap-distance-left:9pt;mso-wrap-distance-top:0;mso-wrap-distance-right:9pt;mso-wrap-distance-bottom:0;mso-position-horizontal:absolute;mso-position-horizontal-relative:text;mso-position-vertical:absolute;mso-position-vertical-relative:text;mso-width-percent:0;mso-height-percent:0;mso-width-relative:margin;mso-height-relative:margin;v-text-anchor:middle" o:gfxdata="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" fillcolor="red" strokecolor="red" strokeweight="2.25pt">
+                <v:fill opacity="13107f"/>
+              </v:rect>
+            </w:pict>
+          </mc:Fallback>
+        </mc:AlternateContent>
+      </w:r>
+      <w:r>
+        <w:rPr>
+          <w:noProof/>
+        </w:rPr>
+        <mc:AlternateContent>
+          <mc:Choice Requires="wps">
+            <w:drawing>
+              <wp:anchor distT="0" distB="0" distL="114300" distR="114300" simplePos="0" relativeHeight="251828224" behindDoc="0" locked="0" layoutInCell="1" allowOverlap="1" wp14:anchorId="31E70DD1" wp14:editId="7C537EC8">
+                <wp:simplePos x="0" y="0"/>
+                <wp:positionH relativeFrom="column">
+                  <wp:posOffset>637991</wp:posOffset>
+                </wp:positionH>
+                <wp:positionV relativeFrom="paragraph">
+                  <wp:posOffset>1202398</wp:posOffset>
+                </wp:positionV>
+                <wp:extent cx="321120" cy="299940"/>
+                <wp:effectExtent l="95250" t="95250" r="79375" b="100330"/>
+                <wp:wrapNone/>
+                <wp:docPr id="86" name="Rectangle 86"/>
+                <wp:cNvGraphicFramePr/>
+                <a:graphic xmlns:a="http://schemas.openxmlformats.org/drawingml/2006/main">
+                  <a:graphicData uri="http://schemas.microsoft.com/office/word/2010/wordprocessingShape">
+                    <wps:wsp>
+                      <wps:cNvSpPr/>
+                      <wps:spPr>
+                        <a:xfrm rot="19046637">
+                          <a:off x="0" y="0"/>
+                          <a:ext cx="321120" cy="299940"/>
+                        </a:xfrm>
+                        <a:prstGeom prst="rect">
+                          <a:avLst/>
+                        </a:prstGeom>
+                        <a:solidFill>
+                          <a:srgbClr val="FF0000">
+                            <a:alpha val="20000"/>
+                          </a:srgbClr>
+                        </a:solidFill>
+                        <a:ln w="28575">
+                          <a:solidFill>
+                            <a:srgbClr val="FF0000"/>
+                          </a:solidFill>
+                        </a:ln>
+                      </wps:spPr>
+                      <wps:style>
+                        <a:lnRef idx="2">
+                          <a:schemeClr val="accent1">
+                            <a:shade val="50000"/>
+                          </a:schemeClr>
+                        </a:lnRef>
+                        <a:fillRef idx="1">
+                          <a:schemeClr val="accent1"/>
+                        </a:fillRef>
+                        <a:effectRef idx="0">
+                          <a:schemeClr val="accent1"/>
+                        </a:effectRef>
+                        <a:fontRef idx="minor">
+                          <a:schemeClr val="lt1"/>
+                        </a:fontRef>
+                      </wps:style>
+                      <wps:bodyPr rot="0" spcFirstLastPara="0" vertOverflow="overflow" horzOverflow="overflow" vert="horz" wrap="square" lIns="91440" tIns="45720" rIns="91440" bIns="45720" numCol="1" spcCol="0" rtlCol="0" fromWordArt="0" anchor="ctr" anchorCtr="0" forceAA="0" compatLnSpc="1">
+                        <a:prstTxWarp prst="textNoShape">
+                          <a:avLst/>
+                        </a:prstTxWarp>
+                        <a:noAutofit/>
+                      </wps:bodyPr>
+                    </wps:wsp>
+                  </a:graphicData>
+                </a:graphic>
+                <wp14:sizeRelH relativeFrom="margin">
+                  <wp14:pctWidth>0</wp14:pctWidth>
+                </wp14:sizeRelH>
+                <wp14:sizeRelV relativeFrom="margin">
+                  <wp14:pctHeight>0</wp14:pctHeight>
+                </wp14:sizeRelV>
+              </wp:anchor>
+            </w:drawing>
+          </mc:Choice>
+          <mc:Fallback>
+            <w:pict>
+              <v:rect w14:anchorId="050E81AE" id="Rectangle 86" o:spid="_x0000_s1026" style="position:absolute;margin-left:50.25pt;margin-top:94.7pt;width:25.3pt;height:23.6pt;rotation:-2788953fd;z-index:251828224;visibility:visible;mso-wrap-style:square;mso-width-percent:0;mso-height-percent:0;mso-wrap-distance-left:9pt;mso-wrap-distance-top:0;mso-wrap-distance-right:9pt;mso-wrap-distance-bottom:0;mso-position-horizontal:absolute;mso-position-horizontal-relative:text;mso-position-vertical:absolute;mso-position-vertical-relative:text;mso-width-percent:0;mso-height-percent:0;mso-width-relative:margin;mso-height-relative:margin;v-text-anchor:middle" o:gfxdata="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" fillcolor="red" strokecolor="red" strokeweight="2.25pt">
+                <v:fill opacity="13107f"/>
+              </v:rect>
+            </w:pict>
+          </mc:Fallback>
+        </mc:AlternateContent>
+      </w:r>
+      <w:r>
+        <w:rPr>
+          <w:noProof/>
+        </w:rPr>
+        <mc:AlternateContent>
+          <mc:Choice Requires="wps">
+            <w:drawing>
+              <wp:anchor distT="0" distB="0" distL="114300" distR="114300" simplePos="0" relativeHeight="251826176" behindDoc="0" locked="0" layoutInCell="1" allowOverlap="1" wp14:anchorId="3449B248" wp14:editId="5443198E">
+                <wp:simplePos x="0" y="0"/>
+                <wp:positionH relativeFrom="column">
+                  <wp:posOffset>1194706</wp:posOffset>
+                </wp:positionH>
+                <wp:positionV relativeFrom="paragraph">
+                  <wp:posOffset>1392857</wp:posOffset>
+                </wp:positionV>
+                <wp:extent cx="365775" cy="270451"/>
+                <wp:effectExtent l="19050" t="19050" r="15240" b="15875"/>
+                <wp:wrapNone/>
+                <wp:docPr id="85" name="Rectangle 85"/>
+                <wp:cNvGraphicFramePr/>
+                <a:graphic xmlns:a="http://schemas.openxmlformats.org/drawingml/2006/main">
+                  <a:graphicData uri="http://schemas.microsoft.com/office/word/2010/wordprocessingShape">
+                    <wps:wsp>
+                      <wps:cNvSpPr/>
+                      <wps:spPr>
+                        <a:xfrm>
+                          <a:off x="0" y="0"/>
+                          <a:ext cx="365775" cy="270451"/>
+                        </a:xfrm>
+                        <a:prstGeom prst="rect">
+                          <a:avLst/>
+                        </a:prstGeom>
+                        <a:solidFill>
+                          <a:srgbClr val="FF0000">
+                            <a:alpha val="20000"/>
+                          </a:srgbClr>
+                        </a:solidFill>
+                        <a:ln w="28575">
+                          <a:solidFill>
+                            <a:srgbClr val="FF0000"/>
+                          </a:solidFill>
+                        </a:ln>
+                      </wps:spPr>
+                      <wps:style>
+                        <a:lnRef idx="2">
+                          <a:schemeClr val="accent1">
+                            <a:shade val="50000"/>
+                          </a:schemeClr>
+                        </a:lnRef>
+                        <a:fillRef idx="1">
+                          <a:schemeClr val="accent1"/>
+                        </a:fillRef>
+                        <a:effectRef idx="0">
+                          <a:schemeClr val="accent1"/>
+                        </a:effectRef>
+                        <a:fontRef idx="minor">
+                          <a:schemeClr val="lt1"/>
+                        </a:fontRef>
+                      </wps:style>
+                      <wps:bodyPr rot="0" spcFirstLastPara="0" vertOverflow="overflow" horzOverflow="overflow" vert="horz" wrap="square" lIns="91440" tIns="45720" rIns="91440" bIns="45720" numCol="1" spcCol="0" rtlCol="0" fromWordArt="0" anchor="ctr" anchorCtr="0" forceAA="0" compatLnSpc="1">
+                        <a:prstTxWarp prst="textNoShape">
+                          <a:avLst/>
+                        </a:prstTxWarp>
+                        <a:noAutofit/>
+                      </wps:bodyPr>
+                    </wps:wsp>
+                  </a:graphicData>
+                </a:graphic>
+                <wp14:sizeRelH relativeFrom="margin">
+                  <wp14:pctWidth>0</wp14:pctWidth>
+                </wp14:sizeRelH>
+                <wp14:sizeRelV relativeFrom="margin">
+                  <wp14:pctHeight>0</wp14:pctHeight>
+                </wp14:sizeRelV>
+              </wp:anchor>
+            </w:drawing>
+          </mc:Choice>
+          <mc:Fallback>
+            <w:pict>
+              <v:rect w14:anchorId="3EA5CF6F" id="Rectangle 85" o:spid="_x0000_s1026" style="position:absolute;margin-left:94.05pt;margin-top:109.65pt;width:28.8pt;height:21.3pt;z-index:251826176;visibility:visible;mso-wrap-style:square;mso-width-percent:0;mso-height-percent:0;mso-wrap-distance-left:9pt;mso-wrap-distance-top:0;mso-wrap-distance-right:9pt;mso-wrap-distance-bottom:0;mso-position-horizontal:absolute;mso-position-horizontal-relative:text;mso-position-vertical:absolute;mso-position-vertical-relative:text;mso-width-percent:0;mso-height-percent:0;mso-width-relative:margin;mso-height-relative:margin;v-text-anchor:middle" o:gfxdata="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" fillcolor="red" strokecolor="red" strokeweight="2.25pt">
+                <v:fill opacity="13107f"/>
+              </v:rect>
+            </w:pict>
+          </mc:Fallback>
+        </mc:AlternateContent>
+      </w:r>
+      <w:r>
+        <w:rPr>
+          <w:noProof/>
+        </w:rPr>
+        <mc:AlternateContent>
+          <mc:Choice Requires="wps">
+            <w:drawing>
+              <wp:anchor distT="0" distB="0" distL="114300" distR="114300" simplePos="0" relativeHeight="251822080" behindDoc="0" locked="0" layoutInCell="1" allowOverlap="1" wp14:anchorId="4215E31A" wp14:editId="3E5EBA11">
+                <wp:simplePos x="0" y="0"/>
+                <wp:positionH relativeFrom="column">
+                  <wp:posOffset>947572</wp:posOffset>
+                </wp:positionH>
+                <wp:positionV relativeFrom="paragraph">
+                  <wp:posOffset>923300</wp:posOffset>
+                </wp:positionV>
+                <wp:extent cx="348122" cy="291266"/>
+                <wp:effectExtent l="19050" t="19050" r="13970" b="13970"/>
+                <wp:wrapNone/>
+                <wp:docPr id="79" name="Rectangle 79"/>
+                <wp:cNvGraphicFramePr/>
+                <a:graphic xmlns:a="http://schemas.openxmlformats.org/drawingml/2006/main">
+                  <a:graphicData uri="http://schemas.microsoft.com/office/word/2010/wordprocessingShape">
+                    <wps:wsp>
+                      <wps:cNvSpPr/>
+                      <wps:spPr>
+                        <a:xfrm>
+                          <a:off x="0" y="0"/>
+                          <a:ext cx="348122" cy="291266"/>
+                        </a:xfrm>
+                        <a:prstGeom prst="rect">
+                          <a:avLst/>
+                        </a:prstGeom>
+                        <a:solidFill>
+                          <a:srgbClr val="FF0000">
+                            <a:alpha val="20000"/>
+                          </a:srgbClr>
+                        </a:solidFill>
+                        <a:ln w="28575">
+                          <a:solidFill>
+                            <a:srgbClr val="FF0000"/>
+                          </a:solidFill>
+                        </a:ln>
+                      </wps:spPr>
+                      <wps:style>
+                        <a:lnRef idx="2">
+                          <a:schemeClr val="accent1">
+                            <a:shade val="50000"/>
+                          </a:schemeClr>
+                        </a:lnRef>
+                        <a:fillRef idx="1">
+                          <a:schemeClr val="accent1"/>
+                        </a:fillRef>
+                        <a:effectRef idx="0">
+                          <a:schemeClr val="accent1"/>
+                        </a:effectRef>
+                        <a:fontRef idx="minor">
+                          <a:schemeClr val="lt1"/>
+                        </a:fontRef>
+                      </wps:style>
+                      <wps:bodyPr rot="0" spcFirstLastPara="0" vertOverflow="overflow" horzOverflow="overflow" vert="horz" wrap="square" lIns="91440" tIns="45720" rIns="91440" bIns="45720" numCol="1" spcCol="0" rtlCol="0" fromWordArt="0" anchor="ctr" anchorCtr="0" forceAA="0" compatLnSpc="1">
+                        <a:prstTxWarp prst="textNoShape">
+                          <a:avLst/>
+                        </a:prstTxWarp>
+                        <a:noAutofit/>
+                      </wps:bodyPr>
+                    </wps:wsp>
+                  </a:graphicData>
+                </a:graphic>
+                <wp14:sizeRelH relativeFrom="margin">
+                  <wp14:pctWidth>0</wp14:pctWidth>
+                </wp14:sizeRelH>
+                <wp14:sizeRelV relativeFrom="margin">
+                  <wp14:pctHeight>0</wp14:pctHeight>
+                </wp14:sizeRelV>
+              </wp:anchor>
+            </w:drawing>
+          </mc:Choice>
+          <mc:Fallback>
+            <w:pict>
+              <v:rect w14:anchorId="7A10B136" id="Rectangle 79" o:spid="_x0000_s1026" style="position:absolute;margin-left:74.6pt;margin-top:72.7pt;width:27.4pt;height:22.95pt;z-index:251822080;visibility:visible;mso-wrap-style:square;mso-width-percent:0;mso-height-percent:0;mso-wrap-distance-left:9pt;mso-wrap-distance-top:0;mso-wrap-distance-right:9pt;mso-wrap-distance-bottom:0;mso-position-horizontal:absolute;mso-position-horizontal-relative:text;mso-position-vertical:absolute;mso-position-vertical-relative:text;mso-width-percent:0;mso-height-percent:0;mso-width-relative:margin;mso-height-relative:margin;v-text-anchor:middle" o:gfxdata="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" fillcolor="red" strokecolor="red" strokeweight="2.25pt">
+                <v:fill opacity="13107f"/>
+              </v:rect>
+            </w:pict>
+          </mc:Fallback>
+        </mc:AlternateContent>
+      </w:r>
+      <w:r>
+        <w:rPr>
+          <w:noProof/>
+        </w:rPr>
+        <w:drawing>
+          <wp:inline distT="0" distB="0" distL="0" distR="0" wp14:anchorId="0966BC77" wp14:editId="019AFD8D">
+            <wp:extent cx="4879075" cy="4800396"/>
+            <wp:effectExtent l="0" t="0" r="0" b="635"/>
+            <wp:docPr id="40" name="Picture 40" descr="A picture containing electronics&#10;&#10;Description automatically generated"/>
+            <wp:cNvGraphicFramePr>
+              <a:graphicFrameLocks xmlns:a="http://schemas.openxmlformats.org/drawingml/2006/main" noChangeAspect="1"/>
+            </wp:cNvGraphicFramePr>
+            <a:graphic xmlns:a="http://schemas.openxmlformats.org/drawingml/2006/main">
+              <a:graphicData uri="http://schemas.openxmlformats.org/drawingml/2006/picture">
+                <pic:pic xmlns:pic="http://schemas.openxmlformats.org/drawingml/2006/picture">
+                  <pic:nvPicPr>
+                    <pic:cNvPr id="40" name="segwayGyroCubeBottom.jpg"/>
+                    <pic:cNvPicPr/>
+                  </pic:nvPicPr>
+                  <pic:blipFill rotWithShape="1">
+                    <a:blip r:embed="rId7" cstate="print">
+                      <a:extLst>
+                        <a:ext uri="{28A0092B-C50C-407E-A947-70E740481C1C}">
+                          <a14:useLocalDpi xmlns:a14="http://schemas.microsoft.com/office/drawing/2010/main" val="0"/>
+                        </a:ext>
+                      </a:extLst>
+                    </a:blip>
+                    <a:srcRect l="21312" r="32338"/>
+                    <a:stretch/>
+                  </pic:blipFill>
+                  <pic:spPr bwMode="auto">
+                    <a:xfrm>
+                      <a:off x="0" y="0"/>
+                      <a:ext cx="4886132" cy="4807340"/>
+                    </a:xfrm>
+                    <a:prstGeom prst="rect">
+                      <a:avLst/>
+                    </a:prstGeom>
+                    <a:ln>
+                      <a:noFill/>
+                    </a:ln>
+                    <a:extLst>
+                      <a:ext uri="{53640926-AAD7-44D8-BBD7-CCE9431645EC}">
+                        <a14:shadowObscured xmlns:a14="http://schemas.microsoft.com/office/drawing/2010/main"/>
+                      </a:ext>
+                    </a:extLst>
                   </pic:spPr>
                 </pic:pic>
               </a:graphicData>
@@ -10923,7 +12243,7 @@
 </file>
 
 <file path=customXml/itemProps1.xml><?xml version="1.0" encoding="utf-8"?>
-<ds:datastoreItem xmlns:ds="http://schemas.openxmlformats.org/officeDocument/2006/customXml" ds:itemID="{E576DB97-15EE-4797-BCA9-DE15AC8F2916}">
+<ds:datastoreItem xmlns:ds="http://schemas.openxmlformats.org/officeDocument/2006/customXml" ds:itemID="{CFB8F4E2-4F86-4723-A663-68463F56D1F7}">
   <ds:schemaRefs>
     <ds:schemaRef ds:uri="http://schemas.openxmlformats.org/officeDocument/2006/bibliography"/>
   </ds:schemaRefs>

</xml_diff>